<commit_message>
WBS final Avance Gantt y Calendarización Modificación Espiral Adición: Plan de Control, Reglamento, Plantilla Solicitud de cambios, Personal
</commit_message>
<xml_diff>
--- a/SPMP - FifthFloor - Plan de Control.docx
+++ b/SPMP - FifthFloor - Plan de Control.docx
@@ -295,7 +295,7 @@
     </w:p>
     <w:p>
       <w:pPr>
-        <w:jc w:val="both"/>
+        <w:jc w:val="center"/>
         <w:rPr>
           <w:rFonts w:ascii="Arial" w:hAnsi="Arial" w:cs="Arial"/>
           <w:b/>
@@ -307,7 +307,6 @@
     <w:p>
       <w:pPr>
         <w:pStyle w:val="Ttulo"/>
-        <w:jc w:val="both"/>
       </w:pPr>
       <w:r>
         <w:t>Historial de Cambios</w:t>
@@ -337,7 +336,7 @@
           </w:tcPr>
           <w:p>
             <w:pPr>
-              <w:jc w:val="both"/>
+              <w:jc w:val="center"/>
               <w:rPr>
                 <w:rFonts w:ascii="Calibri" w:hAnsi="Calibri"/>
                 <w:color w:val="000000"/>
@@ -360,7 +359,7 @@
           </w:tcPr>
           <w:p>
             <w:pPr>
-              <w:jc w:val="both"/>
+              <w:jc w:val="center"/>
               <w:rPr>
                 <w:rFonts w:ascii="Calibri" w:hAnsi="Calibri"/>
                 <w:color w:val="000000"/>
@@ -383,7 +382,6 @@
           </w:tcPr>
           <w:p>
             <w:pPr>
-              <w:jc w:val="both"/>
               <w:rPr>
                 <w:rFonts w:ascii="Calibri" w:eastAsia="Times New Roman" w:hAnsi="Calibri" w:cs="Calibri"/>
                 <w:color w:val="000000"/>
@@ -407,7 +405,6 @@
           </w:tcPr>
           <w:p>
             <w:pPr>
-              <w:jc w:val="both"/>
               <w:rPr>
                 <w:rFonts w:ascii="Calibri" w:eastAsia="Times New Roman" w:hAnsi="Calibri" w:cs="Calibri"/>
                 <w:color w:val="000000"/>
@@ -436,7 +433,7 @@
           </w:tcPr>
           <w:p>
             <w:pPr>
-              <w:jc w:val="both"/>
+              <w:jc w:val="center"/>
               <w:rPr>
                 <w:rFonts w:ascii="Calibri" w:hAnsi="Calibri"/>
                 <w:color w:val="000000"/>
@@ -459,7 +456,7 @@
           </w:tcPr>
           <w:p>
             <w:pPr>
-              <w:jc w:val="both"/>
+              <w:jc w:val="center"/>
               <w:rPr>
                 <w:rFonts w:ascii="Calibri" w:hAnsi="Calibri"/>
                 <w:color w:val="000000"/>
@@ -482,7 +479,6 @@
           </w:tcPr>
           <w:p>
             <w:pPr>
-              <w:jc w:val="both"/>
               <w:rPr>
                 <w:rFonts w:ascii="Calibri" w:eastAsia="Times New Roman" w:hAnsi="Calibri" w:cs="Calibri"/>
                 <w:color w:val="000000"/>
@@ -514,7 +510,6 @@
           </w:tcPr>
           <w:p>
             <w:pPr>
-              <w:jc w:val="both"/>
               <w:rPr>
                 <w:rFonts w:ascii="Calibri" w:eastAsia="Times New Roman" w:hAnsi="Calibri" w:cs="Calibri"/>
                 <w:color w:val="000000"/>
@@ -559,7 +554,7 @@
           </w:tcPr>
           <w:p>
             <w:pPr>
-              <w:jc w:val="both"/>
+              <w:jc w:val="center"/>
               <w:rPr>
                 <w:rFonts w:ascii="Calibri" w:hAnsi="Calibri"/>
                 <w:color w:val="000000"/>
@@ -574,7 +569,7 @@
           </w:tcPr>
           <w:p>
             <w:pPr>
-              <w:jc w:val="both"/>
+              <w:jc w:val="center"/>
               <w:rPr>
                 <w:rFonts w:ascii="Calibri" w:hAnsi="Calibri"/>
                 <w:color w:val="000000"/>
@@ -589,7 +584,6 @@
           </w:tcPr>
           <w:p>
             <w:pPr>
-              <w:jc w:val="both"/>
               <w:rPr>
                 <w:rFonts w:ascii="Calibri" w:eastAsia="Times New Roman" w:hAnsi="Calibri" w:cs="Calibri"/>
                 <w:color w:val="000000"/>
@@ -613,7 +607,6 @@
           </w:tcPr>
           <w:p>
             <w:pPr>
-              <w:jc w:val="both"/>
               <w:rPr>
                 <w:rFonts w:ascii="Calibri" w:eastAsia="Times New Roman" w:hAnsi="Calibri" w:cs="Calibri"/>
                 <w:color w:val="000000"/>
@@ -642,7 +635,7 @@
           </w:tcPr>
           <w:p>
             <w:pPr>
-              <w:jc w:val="both"/>
+              <w:jc w:val="center"/>
               <w:rPr>
                 <w:rFonts w:ascii="Calibri" w:hAnsi="Calibri"/>
                 <w:color w:val="000000"/>
@@ -657,7 +650,7 @@
           </w:tcPr>
           <w:p>
             <w:pPr>
-              <w:jc w:val="both"/>
+              <w:jc w:val="center"/>
               <w:rPr>
                 <w:rFonts w:ascii="Calibri" w:hAnsi="Calibri"/>
                 <w:color w:val="000000"/>
@@ -672,7 +665,6 @@
           </w:tcPr>
           <w:p>
             <w:pPr>
-              <w:jc w:val="both"/>
               <w:rPr>
                 <w:rFonts w:ascii="Calibri" w:eastAsia="Times New Roman" w:hAnsi="Calibri" w:cs="Calibri"/>
                 <w:color w:val="000000"/>
@@ -696,7 +688,6 @@
           </w:tcPr>
           <w:p>
             <w:pPr>
-              <w:jc w:val="both"/>
               <w:rPr>
                 <w:rFonts w:ascii="Calibri" w:eastAsia="Times New Roman" w:hAnsi="Calibri" w:cs="Calibri"/>
                 <w:color w:val="000000"/>
@@ -726,7 +717,7 @@
           </w:tcPr>
           <w:p>
             <w:pPr>
-              <w:jc w:val="both"/>
+              <w:jc w:val="center"/>
               <w:rPr>
                 <w:rFonts w:ascii="Calibri" w:eastAsia="Times New Roman" w:hAnsi="Calibri" w:cs="Calibri"/>
                 <w:color w:val="000000"/>
@@ -743,7 +734,7 @@
           </w:tcPr>
           <w:p>
             <w:pPr>
-              <w:jc w:val="both"/>
+              <w:jc w:val="center"/>
               <w:rPr>
                 <w:rFonts w:ascii="Calibri" w:eastAsia="Times New Roman" w:hAnsi="Calibri" w:cs="Calibri"/>
                 <w:color w:val="000000"/>
@@ -760,7 +751,6 @@
           </w:tcPr>
           <w:p>
             <w:pPr>
-              <w:jc w:val="both"/>
               <w:rPr>
                 <w:rFonts w:ascii="Calibri" w:eastAsia="Times New Roman" w:hAnsi="Calibri" w:cs="Calibri"/>
                 <w:color w:val="000000"/>
@@ -785,7 +775,6 @@
           </w:tcPr>
           <w:p>
             <w:pPr>
-              <w:jc w:val="both"/>
               <w:rPr>
                 <w:rFonts w:ascii="Calibri" w:eastAsia="Times New Roman" w:hAnsi="Calibri" w:cs="Calibri"/>
                 <w:color w:val="000000"/>
@@ -815,7 +804,7 @@
           </w:tcPr>
           <w:p>
             <w:pPr>
-              <w:jc w:val="both"/>
+              <w:jc w:val="center"/>
               <w:rPr>
                 <w:rFonts w:ascii="Calibri" w:eastAsia="Times New Roman" w:hAnsi="Calibri" w:cs="Calibri"/>
                 <w:color w:val="000000"/>
@@ -832,7 +821,7 @@
           </w:tcPr>
           <w:p>
             <w:pPr>
-              <w:jc w:val="both"/>
+              <w:jc w:val="center"/>
               <w:rPr>
                 <w:rFonts w:ascii="Calibri" w:eastAsia="Times New Roman" w:hAnsi="Calibri" w:cs="Calibri"/>
                 <w:color w:val="000000"/>
@@ -849,7 +838,6 @@
           </w:tcPr>
           <w:p>
             <w:pPr>
-              <w:jc w:val="both"/>
               <w:rPr>
                 <w:rFonts w:ascii="Calibri" w:eastAsia="Times New Roman" w:hAnsi="Calibri" w:cs="Calibri"/>
                 <w:color w:val="000000"/>
@@ -874,7 +862,6 @@
           </w:tcPr>
           <w:p>
             <w:pPr>
-              <w:jc w:val="both"/>
               <w:rPr>
                 <w:rFonts w:ascii="Calibri" w:eastAsia="Times New Roman" w:hAnsi="Calibri" w:cs="Calibri"/>
                 <w:color w:val="000000"/>
@@ -904,7 +891,7 @@
           </w:tcPr>
           <w:p>
             <w:pPr>
-              <w:jc w:val="both"/>
+              <w:jc w:val="center"/>
               <w:rPr>
                 <w:rFonts w:ascii="Calibri" w:eastAsia="Times New Roman" w:hAnsi="Calibri" w:cs="Calibri"/>
                 <w:color w:val="000000"/>
@@ -921,7 +908,7 @@
           </w:tcPr>
           <w:p>
             <w:pPr>
-              <w:jc w:val="both"/>
+              <w:jc w:val="center"/>
               <w:rPr>
                 <w:rFonts w:ascii="Calibri" w:eastAsia="Times New Roman" w:hAnsi="Calibri" w:cs="Calibri"/>
                 <w:color w:val="000000"/>
@@ -938,7 +925,6 @@
           </w:tcPr>
           <w:p>
             <w:pPr>
-              <w:jc w:val="both"/>
               <w:rPr>
                 <w:rFonts w:ascii="Calibri" w:eastAsia="Times New Roman" w:hAnsi="Calibri" w:cs="Calibri"/>
                 <w:color w:val="000000"/>
@@ -963,7 +949,6 @@
           </w:tcPr>
           <w:p>
             <w:pPr>
-              <w:jc w:val="both"/>
               <w:rPr>
                 <w:rFonts w:ascii="Calibri" w:eastAsia="Times New Roman" w:hAnsi="Calibri" w:cs="Calibri"/>
                 <w:color w:val="000000"/>
@@ -982,32 +967,15 @@
         </w:tc>
       </w:tr>
     </w:tbl>
-    <w:p>
-      <w:pPr>
-        <w:jc w:val="both"/>
-      </w:pPr>
-    </w:p>
-    <w:p>
-      <w:pPr>
-        <w:jc w:val="both"/>
-      </w:pPr>
-    </w:p>
-    <w:p>
-      <w:pPr>
-        <w:jc w:val="both"/>
-      </w:pPr>
-    </w:p>
-    <w:p>
-      <w:pPr>
-        <w:jc w:val="both"/>
-      </w:pPr>
-    </w:p>
+    <w:p/>
+    <w:p/>
+    <w:p/>
+    <w:p/>
     <w:p>
       <w:pPr>
         <w:tabs>
           <w:tab w:val="left" w:pos="7611"/>
         </w:tabs>
-        <w:jc w:val="both"/>
       </w:pPr>
       <w:r>
         <w:tab/>
@@ -1018,7 +986,6 @@
         <w:tabs>
           <w:tab w:val="left" w:pos="7611"/>
         </w:tabs>
-        <w:jc w:val="both"/>
       </w:pPr>
     </w:p>
     <w:p>
@@ -1026,7 +993,6 @@
         <w:tabs>
           <w:tab w:val="left" w:pos="7611"/>
         </w:tabs>
-        <w:jc w:val="both"/>
       </w:pPr>
     </w:p>
     <w:p>
@@ -1034,7 +1000,6 @@
         <w:tabs>
           <w:tab w:val="left" w:pos="7611"/>
         </w:tabs>
-        <w:jc w:val="both"/>
       </w:pPr>
     </w:p>
     <w:p>
@@ -1042,7 +1007,6 @@
         <w:tabs>
           <w:tab w:val="left" w:pos="7611"/>
         </w:tabs>
-        <w:jc w:val="both"/>
       </w:pPr>
     </w:p>
     <w:p>
@@ -1050,7 +1014,6 @@
         <w:tabs>
           <w:tab w:val="left" w:pos="7611"/>
         </w:tabs>
-        <w:jc w:val="both"/>
       </w:pPr>
     </w:p>
     <w:p>
@@ -1058,7 +1021,6 @@
         <w:tabs>
           <w:tab w:val="left" w:pos="7611"/>
         </w:tabs>
-        <w:jc w:val="both"/>
       </w:pPr>
     </w:p>
     <w:p>
@@ -1066,7 +1028,6 @@
         <w:tabs>
           <w:tab w:val="left" w:pos="7611"/>
         </w:tabs>
-        <w:jc w:val="both"/>
       </w:pPr>
     </w:p>
     <w:p>
@@ -1074,7 +1035,6 @@
         <w:tabs>
           <w:tab w:val="left" w:pos="7611"/>
         </w:tabs>
-        <w:jc w:val="both"/>
       </w:pPr>
     </w:p>
     <w:p>
@@ -1082,7 +1042,6 @@
         <w:tabs>
           <w:tab w:val="left" w:pos="7611"/>
         </w:tabs>
-        <w:jc w:val="both"/>
       </w:pPr>
     </w:p>
     <w:p>
@@ -1090,7 +1049,6 @@
         <w:tabs>
           <w:tab w:val="left" w:pos="7611"/>
         </w:tabs>
-        <w:jc w:val="both"/>
       </w:pPr>
     </w:p>
     <w:p>
@@ -1098,7 +1056,6 @@
         <w:tabs>
           <w:tab w:val="left" w:pos="7611"/>
         </w:tabs>
-        <w:jc w:val="both"/>
       </w:pPr>
     </w:p>
     <w:p>
@@ -1106,7 +1063,6 @@
         <w:tabs>
           <w:tab w:val="left" w:pos="7611"/>
         </w:tabs>
-        <w:jc w:val="both"/>
       </w:pPr>
     </w:p>
     <w:p>
@@ -1114,7 +1070,6 @@
         <w:tabs>
           <w:tab w:val="left" w:pos="7611"/>
         </w:tabs>
-        <w:jc w:val="both"/>
       </w:pPr>
     </w:p>
     <w:sdt>
@@ -1145,7 +1100,6 @@
         <w:p>
           <w:pPr>
             <w:pStyle w:val="TtulodeTDC"/>
-            <w:jc w:val="both"/>
           </w:pPr>
           <w:r>
             <w:rPr>
@@ -1160,7 +1114,6 @@
             <w:tabs>
               <w:tab w:val="right" w:leader="dot" w:pos="9350"/>
             </w:tabs>
-            <w:jc w:val="both"/>
             <w:rPr>
               <w:rFonts w:eastAsiaTheme="minorEastAsia" w:cstheme="minorBidi"/>
               <w:b w:val="0"/>
@@ -1255,7 +1208,6 @@
               <w:tab w:val="left" w:pos="440"/>
               <w:tab w:val="right" w:leader="dot" w:pos="9350"/>
             </w:tabs>
-            <w:jc w:val="both"/>
             <w:rPr>
               <w:rFonts w:eastAsiaTheme="minorEastAsia" w:cstheme="minorBidi"/>
               <w:b w:val="0"/>
@@ -1351,7 +1303,6 @@
             <w:tabs>
               <w:tab w:val="right" w:leader="dot" w:pos="9350"/>
             </w:tabs>
-            <w:jc w:val="both"/>
             <w:rPr>
               <w:rFonts w:eastAsiaTheme="minorEastAsia" w:cstheme="minorBidi"/>
               <w:smallCaps w:val="0"/>
@@ -1425,7 +1376,6 @@
             <w:tabs>
               <w:tab w:val="right" w:leader="dot" w:pos="9350"/>
             </w:tabs>
-            <w:jc w:val="both"/>
             <w:rPr>
               <w:rFonts w:eastAsiaTheme="minorEastAsia" w:cstheme="minorBidi"/>
               <w:smallCaps w:val="0"/>
@@ -1499,7 +1449,6 @@
             <w:tabs>
               <w:tab w:val="right" w:leader="dot" w:pos="9350"/>
             </w:tabs>
-            <w:jc w:val="both"/>
             <w:rPr>
               <w:rFonts w:eastAsiaTheme="minorEastAsia" w:cstheme="minorBidi"/>
               <w:smallCaps w:val="0"/>
@@ -1574,7 +1523,6 @@
               <w:tab w:val="left" w:pos="440"/>
               <w:tab w:val="right" w:leader="dot" w:pos="9350"/>
             </w:tabs>
-            <w:jc w:val="both"/>
             <w:rPr>
               <w:rFonts w:eastAsiaTheme="minorEastAsia" w:cstheme="minorBidi"/>
               <w:b w:val="0"/>
@@ -1670,7 +1618,6 @@
             <w:tabs>
               <w:tab w:val="right" w:leader="dot" w:pos="9350"/>
             </w:tabs>
-            <w:jc w:val="both"/>
             <w:rPr>
               <w:rFonts w:eastAsiaTheme="minorEastAsia" w:cstheme="minorBidi"/>
               <w:smallCaps w:val="0"/>
@@ -1744,7 +1691,6 @@
             <w:tabs>
               <w:tab w:val="right" w:leader="dot" w:pos="9350"/>
             </w:tabs>
-            <w:jc w:val="both"/>
             <w:rPr>
               <w:rFonts w:eastAsiaTheme="minorEastAsia" w:cstheme="minorBidi"/>
               <w:smallCaps w:val="0"/>
@@ -1818,7 +1764,6 @@
             <w:tabs>
               <w:tab w:val="right" w:leader="dot" w:pos="9350"/>
             </w:tabs>
-            <w:jc w:val="both"/>
             <w:rPr>
               <w:rFonts w:eastAsiaTheme="minorEastAsia" w:cstheme="minorBidi"/>
               <w:smallCaps w:val="0"/>
@@ -1892,7 +1837,6 @@
             <w:tabs>
               <w:tab w:val="right" w:leader="dot" w:pos="9350"/>
             </w:tabs>
-            <w:jc w:val="both"/>
             <w:rPr>
               <w:rFonts w:eastAsiaTheme="minorEastAsia" w:cstheme="minorBidi"/>
               <w:smallCaps w:val="0"/>
@@ -1966,7 +1910,6 @@
             <w:tabs>
               <w:tab w:val="right" w:leader="dot" w:pos="9350"/>
             </w:tabs>
-            <w:jc w:val="both"/>
             <w:rPr>
               <w:rFonts w:eastAsiaTheme="minorEastAsia" w:cstheme="minorBidi"/>
               <w:i w:val="0"/>
@@ -2041,7 +1984,6 @@
             <w:tabs>
               <w:tab w:val="right" w:leader="dot" w:pos="9350"/>
             </w:tabs>
-            <w:jc w:val="both"/>
             <w:rPr>
               <w:rFonts w:eastAsiaTheme="minorEastAsia" w:cstheme="minorBidi"/>
               <w:i w:val="0"/>
@@ -2116,7 +2058,6 @@
             <w:tabs>
               <w:tab w:val="right" w:leader="dot" w:pos="9350"/>
             </w:tabs>
-            <w:jc w:val="both"/>
             <w:rPr>
               <w:rFonts w:eastAsiaTheme="minorEastAsia" w:cstheme="minorBidi"/>
               <w:i w:val="0"/>
@@ -2191,7 +2132,6 @@
             <w:tabs>
               <w:tab w:val="right" w:leader="dot" w:pos="9350"/>
             </w:tabs>
-            <w:jc w:val="both"/>
             <w:rPr>
               <w:rFonts w:eastAsiaTheme="minorEastAsia" w:cstheme="minorBidi"/>
               <w:i w:val="0"/>
@@ -2266,7 +2206,6 @@
             <w:tabs>
               <w:tab w:val="right" w:leader="dot" w:pos="9350"/>
             </w:tabs>
-            <w:jc w:val="both"/>
             <w:rPr>
               <w:rFonts w:eastAsiaTheme="minorEastAsia" w:cstheme="minorBidi"/>
               <w:i w:val="0"/>
@@ -2341,7 +2280,6 @@
             <w:tabs>
               <w:tab w:val="right" w:leader="dot" w:pos="9350"/>
             </w:tabs>
-            <w:jc w:val="both"/>
             <w:rPr>
               <w:rFonts w:eastAsiaTheme="minorEastAsia" w:cstheme="minorBidi"/>
               <w:i w:val="0"/>
@@ -2416,7 +2354,6 @@
             <w:tabs>
               <w:tab w:val="right" w:leader="dot" w:pos="9350"/>
             </w:tabs>
-            <w:jc w:val="both"/>
             <w:rPr>
               <w:rFonts w:eastAsiaTheme="minorEastAsia" w:cstheme="minorBidi"/>
               <w:i w:val="0"/>
@@ -2491,7 +2428,6 @@
             <w:tabs>
               <w:tab w:val="right" w:leader="dot" w:pos="9350"/>
             </w:tabs>
-            <w:jc w:val="both"/>
             <w:rPr>
               <w:rFonts w:eastAsiaTheme="minorEastAsia" w:cstheme="minorBidi"/>
               <w:i w:val="0"/>
@@ -2566,7 +2502,6 @@
             <w:tabs>
               <w:tab w:val="right" w:leader="dot" w:pos="9350"/>
             </w:tabs>
-            <w:jc w:val="both"/>
             <w:rPr>
               <w:rFonts w:eastAsiaTheme="minorEastAsia" w:cstheme="minorBidi"/>
               <w:i w:val="0"/>
@@ -2642,7 +2577,6 @@
               <w:tab w:val="left" w:pos="440"/>
               <w:tab w:val="right" w:leader="dot" w:pos="9350"/>
             </w:tabs>
-            <w:jc w:val="both"/>
             <w:rPr>
               <w:rFonts w:eastAsiaTheme="minorEastAsia" w:cstheme="minorBidi"/>
               <w:b w:val="0"/>
@@ -2738,7 +2672,6 @@
             <w:tabs>
               <w:tab w:val="right" w:leader="dot" w:pos="9350"/>
             </w:tabs>
-            <w:jc w:val="both"/>
             <w:rPr>
               <w:rFonts w:eastAsiaTheme="minorEastAsia" w:cstheme="minorBidi"/>
               <w:smallCaps w:val="0"/>
@@ -2812,7 +2745,6 @@
             <w:tabs>
               <w:tab w:val="right" w:leader="dot" w:pos="9350"/>
             </w:tabs>
-            <w:jc w:val="both"/>
             <w:rPr>
               <w:rFonts w:eastAsiaTheme="minorEastAsia" w:cstheme="minorBidi"/>
               <w:smallCaps w:val="0"/>
@@ -2886,7 +2818,6 @@
             <w:tabs>
               <w:tab w:val="right" w:leader="dot" w:pos="9350"/>
             </w:tabs>
-            <w:jc w:val="both"/>
             <w:rPr>
               <w:rFonts w:eastAsiaTheme="minorEastAsia" w:cstheme="minorBidi"/>
               <w:smallCaps w:val="0"/>
@@ -2960,7 +2891,6 @@
             <w:tabs>
               <w:tab w:val="right" w:leader="dot" w:pos="9350"/>
             </w:tabs>
-            <w:jc w:val="both"/>
             <w:rPr>
               <w:rFonts w:eastAsiaTheme="minorEastAsia" w:cstheme="minorBidi"/>
               <w:smallCaps w:val="0"/>
@@ -3034,7 +2964,6 @@
             <w:tabs>
               <w:tab w:val="right" w:leader="dot" w:pos="9350"/>
             </w:tabs>
-            <w:jc w:val="both"/>
             <w:rPr>
               <w:rFonts w:eastAsiaTheme="minorEastAsia" w:cstheme="minorBidi"/>
               <w:i w:val="0"/>
@@ -3109,7 +3038,6 @@
             <w:tabs>
               <w:tab w:val="right" w:leader="dot" w:pos="9350"/>
             </w:tabs>
-            <w:jc w:val="both"/>
             <w:rPr>
               <w:rFonts w:eastAsiaTheme="minorEastAsia" w:cstheme="minorBidi"/>
               <w:i w:val="0"/>
@@ -3184,7 +3112,6 @@
             <w:tabs>
               <w:tab w:val="right" w:leader="dot" w:pos="9350"/>
             </w:tabs>
-            <w:jc w:val="both"/>
             <w:rPr>
               <w:rFonts w:eastAsiaTheme="minorEastAsia" w:cstheme="minorBidi"/>
               <w:i w:val="0"/>
@@ -3259,7 +3186,6 @@
             <w:tabs>
               <w:tab w:val="right" w:leader="dot" w:pos="9350"/>
             </w:tabs>
-            <w:jc w:val="both"/>
             <w:rPr>
               <w:rFonts w:eastAsiaTheme="minorEastAsia" w:cstheme="minorBidi"/>
               <w:i w:val="0"/>
@@ -3335,7 +3261,6 @@
               <w:tab w:val="left" w:pos="440"/>
               <w:tab w:val="right" w:leader="dot" w:pos="9350"/>
             </w:tabs>
-            <w:jc w:val="both"/>
             <w:rPr>
               <w:rFonts w:eastAsiaTheme="minorEastAsia" w:cstheme="minorBidi"/>
               <w:b w:val="0"/>
@@ -3431,7 +3356,6 @@
             <w:tabs>
               <w:tab w:val="right" w:leader="dot" w:pos="9350"/>
             </w:tabs>
-            <w:jc w:val="both"/>
             <w:rPr>
               <w:rFonts w:eastAsiaTheme="minorEastAsia" w:cstheme="minorBidi"/>
               <w:smallCaps w:val="0"/>
@@ -3505,7 +3429,6 @@
             <w:tabs>
               <w:tab w:val="right" w:leader="dot" w:pos="9350"/>
             </w:tabs>
-            <w:jc w:val="both"/>
             <w:rPr>
               <w:rFonts w:eastAsiaTheme="minorEastAsia" w:cstheme="minorBidi"/>
               <w:smallCaps w:val="0"/>
@@ -3579,7 +3502,6 @@
             <w:tabs>
               <w:tab w:val="right" w:leader="dot" w:pos="9350"/>
             </w:tabs>
-            <w:jc w:val="both"/>
             <w:rPr>
               <w:rFonts w:eastAsiaTheme="minorEastAsia" w:cstheme="minorBidi"/>
               <w:smallCaps w:val="0"/>
@@ -3653,7 +3575,6 @@
             <w:tabs>
               <w:tab w:val="right" w:leader="dot" w:pos="9350"/>
             </w:tabs>
-            <w:jc w:val="both"/>
             <w:rPr>
               <w:rFonts w:eastAsiaTheme="minorEastAsia" w:cstheme="minorBidi"/>
               <w:smallCaps w:val="0"/>
@@ -3728,7 +3649,6 @@
               <w:tab w:val="left" w:pos="440"/>
               <w:tab w:val="right" w:leader="dot" w:pos="9350"/>
             </w:tabs>
-            <w:jc w:val="both"/>
             <w:rPr>
               <w:rFonts w:eastAsiaTheme="minorEastAsia" w:cstheme="minorBidi"/>
               <w:b w:val="0"/>
@@ -3824,7 +3744,6 @@
             <w:tabs>
               <w:tab w:val="right" w:leader="dot" w:pos="9350"/>
             </w:tabs>
-            <w:jc w:val="both"/>
             <w:rPr>
               <w:rFonts w:eastAsiaTheme="minorEastAsia" w:cstheme="minorBidi"/>
               <w:smallCaps w:val="0"/>
@@ -3898,7 +3817,6 @@
             <w:tabs>
               <w:tab w:val="right" w:leader="dot" w:pos="9350"/>
             </w:tabs>
-            <w:jc w:val="both"/>
             <w:rPr>
               <w:rFonts w:eastAsiaTheme="minorEastAsia" w:cstheme="minorBidi"/>
               <w:smallCaps w:val="0"/>
@@ -3972,7 +3890,6 @@
             <w:tabs>
               <w:tab w:val="right" w:leader="dot" w:pos="9350"/>
             </w:tabs>
-            <w:jc w:val="both"/>
             <w:rPr>
               <w:rFonts w:eastAsiaTheme="minorEastAsia" w:cstheme="minorBidi"/>
               <w:smallCaps w:val="0"/>
@@ -4046,7 +3963,6 @@
             <w:tabs>
               <w:tab w:val="right" w:leader="dot" w:pos="9350"/>
             </w:tabs>
-            <w:jc w:val="both"/>
             <w:rPr>
               <w:rFonts w:eastAsiaTheme="minorEastAsia" w:cstheme="minorBidi"/>
               <w:smallCaps w:val="0"/>
@@ -4121,7 +4037,6 @@
               <w:tab w:val="left" w:pos="440"/>
               <w:tab w:val="right" w:leader="dot" w:pos="9350"/>
             </w:tabs>
-            <w:jc w:val="both"/>
             <w:rPr>
               <w:rFonts w:eastAsiaTheme="minorEastAsia" w:cstheme="minorBidi"/>
               <w:b w:val="0"/>
@@ -4217,7 +4132,6 @@
             <w:tabs>
               <w:tab w:val="right" w:leader="dot" w:pos="9350"/>
             </w:tabs>
-            <w:jc w:val="both"/>
             <w:rPr>
               <w:rFonts w:eastAsiaTheme="minorEastAsia" w:cstheme="minorBidi"/>
               <w:smallCaps w:val="0"/>
@@ -4291,7 +4205,6 @@
             <w:tabs>
               <w:tab w:val="right" w:leader="dot" w:pos="9350"/>
             </w:tabs>
-            <w:jc w:val="both"/>
             <w:rPr>
               <w:rFonts w:eastAsiaTheme="minorEastAsia" w:cstheme="minorBidi"/>
               <w:smallCaps w:val="0"/>
@@ -4365,7 +4278,6 @@
             <w:tabs>
               <w:tab w:val="right" w:leader="dot" w:pos="9350"/>
             </w:tabs>
-            <w:jc w:val="both"/>
             <w:rPr>
               <w:rFonts w:eastAsiaTheme="minorEastAsia" w:cstheme="minorBidi"/>
               <w:smallCaps w:val="0"/>
@@ -4439,7 +4351,6 @@
             <w:tabs>
               <w:tab w:val="right" w:leader="dot" w:pos="9350"/>
             </w:tabs>
-            <w:jc w:val="both"/>
             <w:rPr>
               <w:rFonts w:eastAsiaTheme="minorEastAsia" w:cstheme="minorBidi"/>
               <w:smallCaps w:val="0"/>
@@ -4514,7 +4425,6 @@
               <w:tab w:val="left" w:pos="440"/>
               <w:tab w:val="right" w:leader="dot" w:pos="9350"/>
             </w:tabs>
-            <w:jc w:val="both"/>
             <w:rPr>
               <w:rFonts w:eastAsiaTheme="minorEastAsia" w:cstheme="minorBidi"/>
               <w:b w:val="0"/>
@@ -4610,7 +4520,6 @@
             <w:tabs>
               <w:tab w:val="right" w:leader="dot" w:pos="9350"/>
             </w:tabs>
-            <w:jc w:val="both"/>
             <w:rPr>
               <w:rFonts w:eastAsiaTheme="minorEastAsia" w:cstheme="minorBidi"/>
               <w:smallCaps w:val="0"/>
@@ -4684,7 +4593,6 @@
             <w:tabs>
               <w:tab w:val="right" w:leader="dot" w:pos="9350"/>
             </w:tabs>
-            <w:jc w:val="both"/>
             <w:rPr>
               <w:rFonts w:eastAsiaTheme="minorEastAsia" w:cstheme="minorBidi"/>
               <w:smallCaps w:val="0"/>
@@ -4758,7 +4666,6 @@
             <w:tabs>
               <w:tab w:val="right" w:leader="dot" w:pos="9350"/>
             </w:tabs>
-            <w:jc w:val="both"/>
             <w:rPr>
               <w:rFonts w:eastAsiaTheme="minorEastAsia" w:cstheme="minorBidi"/>
               <w:smallCaps w:val="0"/>
@@ -4832,7 +4739,6 @@
             <w:tabs>
               <w:tab w:val="right" w:leader="dot" w:pos="9350"/>
             </w:tabs>
-            <w:jc w:val="both"/>
             <w:rPr>
               <w:rFonts w:eastAsiaTheme="minorEastAsia" w:cstheme="minorBidi"/>
               <w:smallCaps w:val="0"/>
@@ -4902,7 +4808,6 @@
         </w:p>
         <w:p>
           <w:pPr>
-            <w:jc w:val="both"/>
             <w:rPr>
               <w:rFonts w:ascii="Arial" w:hAnsi="Arial" w:cs="Arial"/>
             </w:rPr>
@@ -4924,7 +4829,6 @@
         <w:tabs>
           <w:tab w:val="left" w:pos="7611"/>
         </w:tabs>
-        <w:jc w:val="both"/>
       </w:pPr>
     </w:p>
     <w:p>
@@ -4932,7 +4836,6 @@
         <w:tabs>
           <w:tab w:val="left" w:pos="7095"/>
         </w:tabs>
-        <w:jc w:val="both"/>
       </w:pPr>
     </w:p>
     <w:p>
@@ -4940,7 +4843,6 @@
         <w:tabs>
           <w:tab w:val="left" w:pos="7095"/>
         </w:tabs>
-        <w:jc w:val="both"/>
       </w:pPr>
     </w:p>
     <w:p>
@@ -4948,7 +4850,6 @@
         <w:tabs>
           <w:tab w:val="left" w:pos="7095"/>
         </w:tabs>
-        <w:jc w:val="both"/>
       </w:pPr>
     </w:p>
     <w:p>
@@ -4956,7 +4857,6 @@
         <w:tabs>
           <w:tab w:val="left" w:pos="7095"/>
         </w:tabs>
-        <w:jc w:val="both"/>
       </w:pPr>
     </w:p>
     <w:p>
@@ -4964,7 +4864,6 @@
         <w:tabs>
           <w:tab w:val="left" w:pos="7095"/>
         </w:tabs>
-        <w:jc w:val="both"/>
       </w:pPr>
     </w:p>
     <w:p>
@@ -4972,7 +4871,6 @@
         <w:tabs>
           <w:tab w:val="left" w:pos="7095"/>
         </w:tabs>
-        <w:jc w:val="both"/>
       </w:pPr>
     </w:p>
     <w:p>
@@ -4980,7 +4878,6 @@
         <w:tabs>
           <w:tab w:val="left" w:pos="7095"/>
         </w:tabs>
-        <w:jc w:val="both"/>
       </w:pPr>
     </w:p>
     <w:p>
@@ -4988,7 +4885,6 @@
         <w:tabs>
           <w:tab w:val="left" w:pos="7095"/>
         </w:tabs>
-        <w:jc w:val="both"/>
       </w:pPr>
     </w:p>
     <w:p>
@@ -4996,7 +4892,6 @@
         <w:tabs>
           <w:tab w:val="left" w:pos="7095"/>
         </w:tabs>
-        <w:jc w:val="both"/>
       </w:pPr>
     </w:p>
     <w:p>
@@ -5004,7 +4899,6 @@
         <w:tabs>
           <w:tab w:val="left" w:pos="7095"/>
         </w:tabs>
-        <w:jc w:val="both"/>
       </w:pPr>
     </w:p>
     <w:p>
@@ -5012,7 +4906,6 @@
         <w:tabs>
           <w:tab w:val="left" w:pos="7095"/>
         </w:tabs>
-        <w:jc w:val="both"/>
       </w:pPr>
     </w:p>
     <w:p>
@@ -5020,7 +4913,6 @@
         <w:tabs>
           <w:tab w:val="left" w:pos="7095"/>
         </w:tabs>
-        <w:jc w:val="both"/>
       </w:pPr>
     </w:p>
     <w:p>
@@ -5028,13 +4920,11 @@
         <w:tabs>
           <w:tab w:val="left" w:pos="7095"/>
         </w:tabs>
-        <w:jc w:val="both"/>
       </w:pPr>
     </w:p>
     <w:p>
       <w:pPr>
         <w:pStyle w:val="Ttulo1"/>
-        <w:jc w:val="both"/>
       </w:pPr>
       <w:bookmarkStart w:id="0" w:name="_Toc334288253"/>
       <w:r>
@@ -5043,126 +4933,30 @@
       </w:r>
       <w:bookmarkEnd w:id="0"/>
     </w:p>
-    <w:p>
-      <w:pPr>
-        <w:jc w:val="both"/>
-      </w:pPr>
-    </w:p>
-    <w:p>
-      <w:pPr>
-        <w:jc w:val="both"/>
-      </w:pPr>
-    </w:p>
-    <w:p>
-      <w:pPr>
-        <w:jc w:val="both"/>
-      </w:pPr>
-    </w:p>
-    <w:p>
-      <w:pPr>
-        <w:jc w:val="both"/>
-      </w:pPr>
-    </w:p>
-    <w:p>
-      <w:pPr>
-        <w:jc w:val="both"/>
-      </w:pPr>
-    </w:p>
-    <w:p>
-      <w:pPr>
-        <w:jc w:val="both"/>
-      </w:pPr>
-    </w:p>
-    <w:p>
-      <w:pPr>
-        <w:jc w:val="both"/>
-      </w:pPr>
-    </w:p>
-    <w:p>
-      <w:pPr>
-        <w:jc w:val="both"/>
-      </w:pPr>
-    </w:p>
-    <w:p>
-      <w:pPr>
-        <w:jc w:val="both"/>
-      </w:pPr>
-    </w:p>
-    <w:p>
-      <w:pPr>
-        <w:jc w:val="both"/>
-      </w:pPr>
-    </w:p>
-    <w:p>
-      <w:pPr>
-        <w:jc w:val="both"/>
-      </w:pPr>
-    </w:p>
-    <w:p>
-      <w:pPr>
-        <w:jc w:val="both"/>
-      </w:pPr>
-    </w:p>
-    <w:p>
-      <w:pPr>
-        <w:jc w:val="both"/>
-      </w:pPr>
-    </w:p>
-    <w:p>
-      <w:pPr>
-        <w:jc w:val="both"/>
-      </w:pPr>
-    </w:p>
-    <w:p>
-      <w:pPr>
-        <w:jc w:val="both"/>
-      </w:pPr>
-    </w:p>
-    <w:p>
-      <w:pPr>
-        <w:jc w:val="both"/>
-      </w:pPr>
-    </w:p>
-    <w:p>
-      <w:pPr>
-        <w:jc w:val="both"/>
-      </w:pPr>
-    </w:p>
-    <w:p>
-      <w:pPr>
-        <w:jc w:val="both"/>
-      </w:pPr>
-    </w:p>
-    <w:p>
-      <w:pPr>
-        <w:jc w:val="both"/>
-      </w:pPr>
-    </w:p>
-    <w:p>
-      <w:pPr>
-        <w:jc w:val="both"/>
-      </w:pPr>
-    </w:p>
-    <w:p>
-      <w:pPr>
-        <w:jc w:val="both"/>
-      </w:pPr>
-    </w:p>
-    <w:p>
-      <w:pPr>
-        <w:jc w:val="both"/>
-      </w:pPr>
-    </w:p>
-    <w:p>
-      <w:pPr>
-        <w:jc w:val="both"/>
-      </w:pPr>
-    </w:p>
-    <w:p>
-      <w:pPr>
-        <w:jc w:val="both"/>
-      </w:pPr>
-    </w:p>
+    <w:p/>
+    <w:p/>
+    <w:p/>
+    <w:p/>
+    <w:p/>
+    <w:p/>
+    <w:p/>
+    <w:p/>
+    <w:p/>
+    <w:p/>
+    <w:p/>
+    <w:p/>
+    <w:p/>
+    <w:p/>
+    <w:p/>
+    <w:p/>
+    <w:p/>
+    <w:p/>
+    <w:p/>
+    <w:p/>
+    <w:p/>
+    <w:p/>
+    <w:p/>
+    <w:p/>
     <w:p>
       <w:pPr>
         <w:pStyle w:val="Ttulo1"/>
@@ -5170,7 +4964,6 @@
           <w:ilvl w:val="0"/>
           <w:numId w:val="5"/>
         </w:numPr>
-        <w:jc w:val="both"/>
       </w:pPr>
       <w:bookmarkStart w:id="1" w:name="_Toc334288254"/>
       <w:r>
@@ -5179,16 +4972,11 @@
       </w:r>
       <w:bookmarkEnd w:id="1"/>
     </w:p>
-    <w:p>
-      <w:pPr>
-        <w:jc w:val="both"/>
-      </w:pPr>
-    </w:p>
+    <w:p/>
     <w:p>
       <w:pPr>
         <w:pStyle w:val="Ttulo2"/>
         <w:ind w:left="360"/>
-        <w:jc w:val="both"/>
       </w:pPr>
       <w:bookmarkStart w:id="2" w:name="_Toc334288255"/>
       <w:r>
@@ -5202,7 +4990,6 @@
     <w:p>
       <w:pPr>
         <w:ind w:left="360"/>
-        <w:jc w:val="both"/>
         <w:rPr>
           <w:sz w:val="24"/>
         </w:rPr>
@@ -5211,7 +4998,6 @@
     <w:p>
       <w:pPr>
         <w:ind w:left="360"/>
-        <w:jc w:val="both"/>
       </w:pPr>
       <w:r>
         <w:t>El plan de control es un documento que tiene como objetivo especificar como</w:t>
@@ -5227,7 +5013,6 @@
       <w:pPr>
         <w:pStyle w:val="Ttulo2"/>
         <w:ind w:left="360"/>
-        <w:jc w:val="both"/>
       </w:pPr>
       <w:bookmarkStart w:id="3" w:name="_Toc334288256"/>
       <w:r>
@@ -5244,13 +5029,11 @@
     <w:p>
       <w:pPr>
         <w:ind w:left="360"/>
-        <w:jc w:val="both"/>
       </w:pPr>
     </w:p>
     <w:p>
       <w:pPr>
         <w:ind w:left="360"/>
-        <w:jc w:val="both"/>
         <w:rPr>
           <w:b/>
         </w:rPr>
@@ -5291,7 +5074,6 @@
     <w:p>
       <w:pPr>
         <w:ind w:left="360"/>
-        <w:jc w:val="both"/>
         <w:rPr>
           <w:rFonts w:cstheme="minorHAnsi"/>
           <w:b/>
@@ -5330,7 +5112,6 @@
           <w:numId w:val="1"/>
         </w:numPr>
         <w:ind w:left="1800"/>
-        <w:jc w:val="both"/>
         <w:rPr>
           <w:rFonts w:cstheme="minorHAnsi"/>
         </w:rPr>
@@ -5374,7 +5155,6 @@
           <w:numId w:val="1"/>
         </w:numPr>
         <w:ind w:left="1800"/>
-        <w:jc w:val="both"/>
         <w:rPr>
           <w:rFonts w:cstheme="minorHAnsi"/>
         </w:rPr>
@@ -5406,7 +5186,6 @@
           <w:numId w:val="1"/>
         </w:numPr>
         <w:ind w:left="1800"/>
-        <w:jc w:val="both"/>
         <w:rPr>
           <w:rFonts w:cstheme="minorHAnsi"/>
         </w:rPr>
@@ -5438,7 +5217,6 @@
           <w:numId w:val="1"/>
         </w:numPr>
         <w:ind w:left="1800"/>
-        <w:jc w:val="both"/>
         <w:rPr>
           <w:rFonts w:cstheme="minorHAnsi"/>
         </w:rPr>
@@ -5470,7 +5248,6 @@
           <w:numId w:val="1"/>
         </w:numPr>
         <w:ind w:left="1800"/>
-        <w:jc w:val="both"/>
         <w:rPr>
           <w:rFonts w:cstheme="minorHAnsi"/>
         </w:rPr>
@@ -5502,7 +5279,6 @@
           <w:numId w:val="1"/>
         </w:numPr>
         <w:ind w:left="1800"/>
-        <w:jc w:val="both"/>
         <w:rPr>
           <w:rFonts w:cstheme="minorHAnsi"/>
         </w:rPr>
@@ -5530,7 +5306,6 @@
       <w:pPr>
         <w:pStyle w:val="Ttulo2"/>
         <w:ind w:left="360"/>
-        <w:jc w:val="both"/>
       </w:pPr>
       <w:bookmarkStart w:id="5" w:name="_Toc334288257"/>
       <w:r>
@@ -5553,13 +5328,11 @@
     <w:p>
       <w:pPr>
         <w:ind w:left="360"/>
-        <w:jc w:val="both"/>
       </w:pPr>
     </w:p>
     <w:p>
       <w:pPr>
         <w:pStyle w:val="Ttulo4"/>
-        <w:jc w:val="both"/>
       </w:pPr>
       <w:r>
         <w:t>Términos claves:</w:t>
@@ -5573,7 +5346,6 @@
           <w:numId w:val="3"/>
         </w:numPr>
         <w:ind w:left="1788"/>
-        <w:jc w:val="both"/>
       </w:pPr>
       <w:r>
         <w:rPr>
@@ -5593,7 +5365,6 @@
           <w:numId w:val="3"/>
         </w:numPr>
         <w:ind w:left="1788"/>
-        <w:jc w:val="both"/>
       </w:pPr>
       <w:r>
         <w:t>Cambio no significativo: es una adición y/o modificación de alguna parte del ítem de configuración.</w:t>
@@ -5607,7 +5378,6 @@
           <w:numId w:val="3"/>
         </w:numPr>
         <w:ind w:left="1788"/>
-        <w:jc w:val="both"/>
       </w:pPr>
       <w:r>
         <w:rPr>
@@ -5627,7 +5397,6 @@
           <w:numId w:val="3"/>
         </w:numPr>
         <w:ind w:left="1788"/>
-        <w:jc w:val="both"/>
       </w:pPr>
       <w:r>
         <w:rPr>
@@ -5647,7 +5416,6 @@
           <w:numId w:val="3"/>
         </w:numPr>
         <w:ind w:left="1788"/>
-        <w:jc w:val="both"/>
       </w:pPr>
       <w:r>
         <w:rPr>
@@ -5667,7 +5435,6 @@
           <w:numId w:val="3"/>
         </w:numPr>
         <w:ind w:left="1788"/>
-        <w:jc w:val="both"/>
       </w:pPr>
       <w:r>
         <w:rPr>
@@ -5698,7 +5465,6 @@
     <w:p>
       <w:pPr>
         <w:pStyle w:val="Ttulo4"/>
-        <w:jc w:val="both"/>
       </w:pPr>
       <w:r>
         <w:t>Referencias</w:t>
@@ -5715,7 +5481,6 @@
           <w:numId w:val="4"/>
         </w:numPr>
         <w:ind w:left="1785"/>
-        <w:jc w:val="both"/>
         <w:rPr>
           <w:rFonts w:cstheme="minorHAnsi"/>
         </w:rPr>
@@ -5736,7 +5501,6 @@
           <w:numId w:val="4"/>
         </w:numPr>
         <w:ind w:left="1785"/>
-        <w:jc w:val="both"/>
         <w:rPr>
           <w:rFonts w:cstheme="minorHAnsi"/>
         </w:rPr>
@@ -5779,7 +5543,6 @@
           <w:numId w:val="4"/>
         </w:numPr>
         <w:ind w:left="1785"/>
-        <w:jc w:val="both"/>
         <w:rPr>
           <w:rFonts w:cstheme="minorHAnsi"/>
         </w:rPr>
@@ -5805,7 +5568,6 @@
           <w:ilvl w:val="0"/>
           <w:numId w:val="5"/>
         </w:numPr>
-        <w:jc w:val="both"/>
       </w:pPr>
       <w:bookmarkStart w:id="7" w:name="_Toc334288258"/>
       <w:r>
@@ -5823,9 +5585,6 @@
       <w:bookmarkEnd w:id="7"/>
     </w:p>
     <w:p>
-      <w:pPr>
-        <w:jc w:val="both"/>
-      </w:pPr>
       <w:r>
         <w:t xml:space="preserve">El plan de administración de configuración es un documento que tiene como objetivo determinar que </w:t>
       </w:r>
@@ -5837,7 +5596,6 @@
       <w:pPr>
         <w:pStyle w:val="Ttulo2"/>
         <w:ind w:left="360"/>
-        <w:jc w:val="both"/>
       </w:pPr>
       <w:bookmarkStart w:id="8" w:name="_Toc334288259"/>
       <w:r>
@@ -5849,9 +5607,6 @@
       <w:bookmarkEnd w:id="8"/>
     </w:p>
     <w:p>
-      <w:pPr>
-        <w:jc w:val="both"/>
-      </w:pPr>
       <w:r>
         <w:t>Los objetivos del control de la administración de configuración se basan en los ítems de configuración que son documentos y códigos que constituyen la entrega del proyecto.</w:t>
       </w:r>
@@ -5860,7 +5615,6 @@
       <w:pPr>
         <w:pStyle w:val="Ttulo2"/>
         <w:ind w:left="360"/>
-        <w:jc w:val="both"/>
       </w:pPr>
       <w:bookmarkStart w:id="9" w:name="_Toc334288260"/>
       <w:r>
@@ -5872,9 +5626,6 @@
       <w:bookmarkEnd w:id="9"/>
     </w:p>
     <w:p>
-      <w:pPr>
-        <w:jc w:val="both"/>
-      </w:pPr>
       <w:r>
         <w:t xml:space="preserve">Los responsables del cumplimiento es el director de calidad, configuraciones y pruebas, que se encargara de dirigir el </w:t>
       </w:r>
@@ -5886,7 +5637,6 @@
       <w:pPr>
         <w:pStyle w:val="Ttulo2"/>
         <w:ind w:left="360"/>
-        <w:jc w:val="both"/>
       </w:pPr>
       <w:bookmarkStart w:id="10" w:name="_Toc334288261"/>
       <w:r>
@@ -5898,9 +5648,6 @@
       <w:bookmarkEnd w:id="10"/>
     </w:p>
     <w:p>
-      <w:pPr>
-        <w:jc w:val="both"/>
-      </w:pPr>
       <w:r>
         <w:t>Los recursos necesarios para el cumplimento del plan SCM son los que se listan a continuación:</w:t>
       </w:r>
@@ -5912,7 +5659,6 @@
           <w:ilvl w:val="0"/>
           <w:numId w:val="6"/>
         </w:numPr>
-        <w:jc w:val="both"/>
       </w:pPr>
       <w:r>
         <w:t>WBS: Lista de actividades que contendrá las actividades del SCM</w:t>
@@ -5925,7 +5671,6 @@
           <w:ilvl w:val="0"/>
           <w:numId w:val="6"/>
         </w:numPr>
-        <w:jc w:val="both"/>
       </w:pPr>
       <w:r>
         <w:t>Plantilla de Solicitud de Cambios</w:t>
@@ -5941,7 +5686,6 @@
           <w:ilvl w:val="0"/>
           <w:numId w:val="6"/>
         </w:numPr>
-        <w:jc w:val="both"/>
       </w:pPr>
       <w:r>
         <w:t xml:space="preserve">Comité de Evaluación de Cambios: este grupo lo constituye el </w:t>
@@ -5960,7 +5704,6 @@
           <w:ilvl w:val="0"/>
           <w:numId w:val="6"/>
         </w:numPr>
-        <w:jc w:val="both"/>
       </w:pPr>
       <w:r>
         <w:t>Cronograma General: Es el calendario en que se ve referenciado todas la actividades del proyecto, pero específicamente se muestran las actividades de cambios de los IC</w:t>
@@ -5973,7 +5716,6 @@
           <w:ilvl w:val="0"/>
           <w:numId w:val="6"/>
         </w:numPr>
-        <w:jc w:val="both"/>
       </w:pPr>
       <w:r>
         <w:t>Responsable del cumplimiento del plan</w:t>
@@ -5986,7 +5728,6 @@
       <w:pPr>
         <w:pStyle w:val="Ttulo2"/>
         <w:ind w:left="360"/>
-        <w:jc w:val="both"/>
       </w:pPr>
       <w:bookmarkStart w:id="11" w:name="_Toc334288262"/>
       <w:r>
@@ -5998,8 +5739,6 @@
     <w:p>
       <w:pPr>
         <w:pStyle w:val="Ttulo3"/>
-        <w:ind w:firstLine="360"/>
-        <w:jc w:val="both"/>
       </w:pPr>
       <w:bookmarkStart w:id="13" w:name="_Toc334288263"/>
       <w:r>
@@ -6018,10 +5757,6 @@
       <w:bookmarkEnd w:id="13"/>
     </w:p>
     <w:p>
-      <w:pPr>
-        <w:ind w:left="426"/>
-        <w:jc w:val="both"/>
-      </w:pPr>
       <w:r>
         <w:t xml:space="preserve">Las actividades que se realizan en el SCM </w:t>
       </w:r>
@@ -6032,8 +5767,6 @@
     <w:p>
       <w:pPr>
         <w:pStyle w:val="Ttulo3"/>
-        <w:ind w:firstLine="426"/>
-        <w:jc w:val="both"/>
       </w:pPr>
       <w:bookmarkStart w:id="14" w:name="_Toc334030812"/>
       <w:bookmarkStart w:id="15" w:name="_Toc334288264"/>
@@ -6048,19 +5781,11 @@
       <w:bookmarkEnd w:id="15"/>
     </w:p>
     <w:p>
-      <w:pPr>
-        <w:ind w:left="426"/>
-        <w:jc w:val="both"/>
-      </w:pPr>
       <w:r>
         <w:t xml:space="preserve">Una vez definidos los ítems de configuración se debe llevar un control del mismo, ya que estas configuraciones se pueden modificar. Para ello existe un comité de cambios que evaluará cada uno de los cambios solicitados. Este comité está formado por el director de configuración y pruebas, arquitectura y director de desarrollo. </w:t>
       </w:r>
     </w:p>
     <w:p>
-      <w:pPr>
-        <w:ind w:left="426"/>
-        <w:jc w:val="both"/>
-      </w:pPr>
       <w:r>
         <w:t>Esta solicitud de cambios debe ser formalizada ya que no todos los cambios que se soliciten son necesarios, por esta razón este control se definirá por los siguientes puntos:</w:t>
       </w:r>
@@ -6069,7 +5794,6 @@
       <w:pPr>
         <w:pStyle w:val="Ttulo3"/>
         <w:ind w:left="708"/>
-        <w:jc w:val="both"/>
       </w:pPr>
       <w:bookmarkStart w:id="17" w:name="_Toc334288265"/>
       <w:r>
@@ -6091,7 +5815,6 @@
     <w:p>
       <w:pPr>
         <w:ind w:left="708"/>
-        <w:jc w:val="both"/>
       </w:pPr>
       <w:r>
         <w:t xml:space="preserve">Para cualquier solicitud de cambios se debe llenar una plantilla especificada para la formalización de la misma, esta es la plantilla de </w:t>
@@ -6119,7 +5842,6 @@
       <w:pPr>
         <w:pStyle w:val="Ttulo3"/>
         <w:ind w:left="708"/>
-        <w:jc w:val="both"/>
       </w:pPr>
       <w:bookmarkStart w:id="19" w:name="_Toc334030814"/>
       <w:bookmarkStart w:id="20" w:name="_Toc334288266"/>
@@ -6144,7 +5866,6 @@
     <w:p>
       <w:pPr>
         <w:ind w:left="708"/>
-        <w:jc w:val="both"/>
       </w:pPr>
       <w:r>
         <w:t>La evaluación de la solicitud de cambios se realizada por el comité, el cual expondrá las ideas del solicitante y lo evaluara en la misma plantilla de</w:t>
@@ -6178,7 +5899,6 @@
       <w:pPr>
         <w:pStyle w:val="Ttulo3"/>
         <w:ind w:left="708"/>
-        <w:jc w:val="both"/>
       </w:pPr>
       <w:bookmarkStart w:id="22" w:name="_Toc334030815"/>
       <w:bookmarkStart w:id="23" w:name="_Toc334288267"/>
@@ -6200,7 +5920,6 @@
     <w:p>
       <w:pPr>
         <w:ind w:left="708"/>
-        <w:jc w:val="both"/>
       </w:pPr>
       <w:r>
         <w:t>La aprobación o desaprobación del cambio solicitado será decidirá con base a la evaluación realizada por el comité. Se decidirá la importancia del mismo y se le avisara al solicitante de la decisión tomada por el comité.</w:t>
@@ -6210,7 +5929,6 @@
       <w:pPr>
         <w:pStyle w:val="Ttulo3"/>
         <w:ind w:left="708"/>
-        <w:jc w:val="both"/>
       </w:pPr>
       <w:bookmarkStart w:id="24" w:name="_Toc334030816"/>
       <w:bookmarkStart w:id="25" w:name="_Toc334288268"/>
@@ -6235,7 +5953,6 @@
     <w:p>
       <w:pPr>
         <w:ind w:left="708"/>
-        <w:jc w:val="both"/>
       </w:pPr>
       <w:bookmarkStart w:id="26" w:name="_Toc334030817"/>
       <w:r>
@@ -6245,10 +5962,8 @@
     <w:p>
       <w:pPr>
         <w:pStyle w:val="Ttulo3"/>
-        <w:jc w:val="both"/>
       </w:pPr>
       <w:bookmarkStart w:id="27" w:name="_Toc334288269"/>
-      <w:commentRangeStart w:id="28"/>
       <w:r>
         <w:t xml:space="preserve">2.4.3. </w:t>
       </w:r>
@@ -6257,33 +5972,17 @@
       </w:r>
       <w:bookmarkEnd w:id="26"/>
       <w:bookmarkEnd w:id="27"/>
-      <w:commentRangeEnd w:id="28"/>
-      <w:r>
-        <w:rPr>
-          <w:rStyle w:val="Refdecomentario"/>
-          <w:rFonts w:asciiTheme="minorHAnsi" w:eastAsiaTheme="minorHAnsi" w:hAnsiTheme="minorHAnsi" w:cstheme="minorBidi"/>
-          <w:b w:val="0"/>
-          <w:bCs w:val="0"/>
-          <w:color w:val="auto"/>
-        </w:rPr>
-        <w:commentReference w:id="28"/>
-      </w:r>
-    </w:p>
-    <w:p>
-      <w:pPr>
-        <w:jc w:val="both"/>
-      </w:pPr>
-    </w:p>
+    </w:p>
+    <w:p/>
     <w:p>
       <w:pPr>
         <w:pStyle w:val="Ttulo3"/>
-        <w:jc w:val="both"/>
         <w:rPr>
           <w:rFonts w:cstheme="minorHAnsi"/>
         </w:rPr>
       </w:pPr>
-      <w:bookmarkStart w:id="29" w:name="_Toc334030819"/>
-      <w:bookmarkStart w:id="30" w:name="_Toc334288270"/>
+      <w:bookmarkStart w:id="28" w:name="_Toc334030819"/>
+      <w:bookmarkStart w:id="29" w:name="_Toc334288270"/>
       <w:r>
         <w:t>2.4.</w:t>
       </w:r>
@@ -6297,14 +5996,20 @@
         <w:rPr>
           <w:rFonts w:cstheme="minorHAnsi"/>
         </w:rPr>
-        <w:t xml:space="preserve">. </w:t>
-      </w:r>
-      <w:bookmarkEnd w:id="29"/>
+        <w:t>.</w:t>
+      </w:r>
+      <w:bookmarkEnd w:id="28"/>
       <w:r>
         <w:rPr>
           <w:rFonts w:cstheme="minorHAnsi"/>
         </w:rPr>
-        <w:t xml:space="preserve">Administración de </w:t>
+        <w:t xml:space="preserve"> Control de A</w:t>
+      </w:r>
+      <w:r>
+        <w:rPr>
+          <w:rFonts w:cstheme="minorHAnsi"/>
+        </w:rPr>
+        <w:t xml:space="preserve">dministración de </w:t>
       </w:r>
       <w:r>
         <w:rPr>
@@ -6312,12 +6017,9 @@
         </w:rPr>
         <w:t>Promociones y Lanzamiento</w:t>
       </w:r>
-      <w:bookmarkEnd w:id="30"/>
-    </w:p>
-    <w:p>
-      <w:pPr>
-        <w:jc w:val="both"/>
-      </w:pPr>
+      <w:bookmarkEnd w:id="29"/>
+    </w:p>
+    <w:p>
       <w:r>
         <w:t>La creación de un documento, código o anexos, tendrá su respectiva versión con respecto a las modificaciones que se le realicen a la misma. De acuerdo a esto se decide si el cambio es significativo se realizara un cambio de versión completo, si el cambio no es significativo se le realizara un cambio de versión parcial. Para tener consistencia en el ítem de configuración el responsable del ítem se encargara de realizar una promoción del mismo, y una vez completada la sesión de revisión cruzada este se convertirá en un lanzamiento.</w:t>
       </w:r>
@@ -6325,12 +6027,11 @@
     <w:p>
       <w:pPr>
         <w:pStyle w:val="Ttulo3"/>
-        <w:jc w:val="both"/>
         <w:rPr>
           <w:rFonts w:cstheme="minorHAnsi"/>
         </w:rPr>
       </w:pPr>
-      <w:bookmarkStart w:id="31" w:name="_Toc334288271"/>
+      <w:bookmarkStart w:id="30" w:name="_Toc334288271"/>
       <w:r>
         <w:t>2.4.</w:t>
       </w:r>
@@ -6352,7 +6053,7 @@
         </w:rPr>
         <w:t>Ítems de Configuración</w:t>
       </w:r>
-      <w:bookmarkEnd w:id="31"/>
+      <w:bookmarkEnd w:id="30"/>
       <w:r>
         <w:rPr>
           <w:rFonts w:cstheme="minorHAnsi"/>
@@ -6361,9 +6062,6 @@
       </w:r>
     </w:p>
     <w:p>
-      <w:pPr>
-        <w:jc w:val="both"/>
-      </w:pPr>
       <w:r>
         <w:t>Los ítems de configuración son cualquier objeto que necesite ser modificado o cambiado durante el desarrollo de</w:t>
       </w:r>
@@ -6378,7 +6076,6 @@
           <w:ilvl w:val="0"/>
           <w:numId w:val="8"/>
         </w:numPr>
-        <w:jc w:val="both"/>
       </w:pPr>
       <w:r>
         <w:t>Documentos:</w:t>
@@ -6391,7 +6088,6 @@
           <w:ilvl w:val="1"/>
           <w:numId w:val="8"/>
         </w:numPr>
-        <w:jc w:val="both"/>
       </w:pPr>
       <w:r>
         <w:t>SPMP</w:t>
@@ -6404,7 +6100,6 @@
           <w:ilvl w:val="1"/>
           <w:numId w:val="8"/>
         </w:numPr>
-        <w:jc w:val="both"/>
       </w:pPr>
       <w:r>
         <w:t>SRS</w:t>
@@ -6417,7 +6112,6 @@
           <w:ilvl w:val="1"/>
           <w:numId w:val="8"/>
         </w:numPr>
-        <w:jc w:val="both"/>
       </w:pPr>
       <w:r>
         <w:t>SDD</w:t>
@@ -6430,7 +6124,6 @@
           <w:ilvl w:val="1"/>
           <w:numId w:val="8"/>
         </w:numPr>
-        <w:jc w:val="both"/>
       </w:pPr>
       <w:r>
         <w:t>Planes</w:t>
@@ -6443,7 +6136,6 @@
           <w:ilvl w:val="1"/>
           <w:numId w:val="8"/>
         </w:numPr>
-        <w:jc w:val="both"/>
       </w:pPr>
       <w:r>
         <w:t>WBS</w:t>
@@ -6456,7 +6148,6 @@
           <w:ilvl w:val="1"/>
           <w:numId w:val="8"/>
         </w:numPr>
-        <w:jc w:val="both"/>
       </w:pPr>
       <w:r>
         <w:t>Ciclo de Vida</w:t>
@@ -6469,7 +6160,6 @@
           <w:ilvl w:val="0"/>
           <w:numId w:val="8"/>
         </w:numPr>
-        <w:jc w:val="both"/>
       </w:pPr>
       <w:r>
         <w:t>Códigos</w:t>
@@ -6485,22 +6175,13 @@
           <w:ilvl w:val="1"/>
           <w:numId w:val="8"/>
         </w:numPr>
-        <w:jc w:val="both"/>
       </w:pPr>
       <w:r>
         <w:t>Archivos de clases (java,unity,.net)</w:t>
       </w:r>
     </w:p>
-    <w:p>
-      <w:pPr>
-        <w:jc w:val="both"/>
-      </w:pPr>
-    </w:p>
-    <w:p>
-      <w:pPr>
-        <w:jc w:val="both"/>
-      </w:pPr>
-    </w:p>
+    <w:p/>
+    <w:p/>
     <w:p>
       <w:pPr>
         <w:pStyle w:val="Ttulo1"/>
@@ -6508,35 +6189,34 @@
           <w:ilvl w:val="0"/>
           <w:numId w:val="5"/>
         </w:numPr>
-        <w:jc w:val="both"/>
-      </w:pPr>
-      <w:bookmarkStart w:id="32" w:name="_Plan_De_Control_3"/>
-      <w:bookmarkStart w:id="33" w:name="_Toc285408747"/>
-      <w:bookmarkStart w:id="34" w:name="_Ref286659240"/>
-      <w:bookmarkStart w:id="35" w:name="_Ref286659245"/>
-      <w:bookmarkStart w:id="36" w:name="_Toc292120772"/>
-      <w:bookmarkStart w:id="37" w:name="_Toc334288272"/>
+      </w:pPr>
+      <w:bookmarkStart w:id="31" w:name="_Plan_De_Control_3"/>
+      <w:bookmarkStart w:id="32" w:name="_Toc285408747"/>
+      <w:bookmarkStart w:id="33" w:name="_Ref286659240"/>
+      <w:bookmarkStart w:id="34" w:name="_Ref286659245"/>
+      <w:bookmarkStart w:id="35" w:name="_Toc292120772"/>
+      <w:bookmarkStart w:id="36" w:name="_Toc334288272"/>
+      <w:bookmarkEnd w:id="31"/>
+      <w:r>
+        <w:t>Plan d</w:t>
+      </w:r>
+      <w:r>
+        <w:t xml:space="preserve">e </w:t>
+      </w:r>
+      <w:r>
+        <w:t xml:space="preserve">Control de </w:t>
+      </w:r>
+      <w:r>
+        <w:t>Requerimiento</w:t>
+      </w:r>
       <w:bookmarkEnd w:id="32"/>
       <w:r>
-        <w:t>Plan d</w:t>
-      </w:r>
-      <w:r>
-        <w:t xml:space="preserve">e </w:t>
-      </w:r>
-      <w:r>
-        <w:t xml:space="preserve">Control de </w:t>
-      </w:r>
-      <w:r>
-        <w:t>Requerimiento</w:t>
+        <w:t>s</w:t>
       </w:r>
       <w:bookmarkEnd w:id="33"/>
-      <w:r>
-        <w:t>s</w:t>
-      </w:r>
       <w:bookmarkEnd w:id="34"/>
       <w:bookmarkEnd w:id="35"/>
       <w:bookmarkEnd w:id="36"/>
-      <w:bookmarkEnd w:id="37"/>
     </w:p>
     <w:p>
       <w:pPr>
@@ -6553,25 +6233,21 @@
       <w:pPr>
         <w:pStyle w:val="Ttulo2"/>
         <w:ind w:left="360"/>
-        <w:jc w:val="both"/>
-      </w:pPr>
-      <w:bookmarkStart w:id="38" w:name="_Supervisión_y_control_4"/>
-      <w:bookmarkStart w:id="39" w:name="_Plan_de_Control_1"/>
-      <w:bookmarkStart w:id="40" w:name="_Toc334288273"/>
-      <w:bookmarkStart w:id="41" w:name="_Ref286272098"/>
-      <w:bookmarkStart w:id="42" w:name="_Ref286272103"/>
-      <w:bookmarkStart w:id="43" w:name="_Toc292120779"/>
+      </w:pPr>
+      <w:bookmarkStart w:id="37" w:name="_Supervisión_y_control_4"/>
+      <w:bookmarkStart w:id="38" w:name="_Plan_de_Control_1"/>
+      <w:bookmarkStart w:id="39" w:name="_Toc334288273"/>
+      <w:bookmarkStart w:id="40" w:name="_Ref286272098"/>
+      <w:bookmarkStart w:id="41" w:name="_Ref286272103"/>
+      <w:bookmarkStart w:id="42" w:name="_Toc292120779"/>
+      <w:bookmarkEnd w:id="37"/>
       <w:bookmarkEnd w:id="38"/>
+      <w:r>
+        <w:t>3.1. Objetivos</w:t>
+      </w:r>
       <w:bookmarkEnd w:id="39"/>
-      <w:r>
-        <w:t>3.1. Objetivos</w:t>
-      </w:r>
-      <w:bookmarkEnd w:id="40"/>
-    </w:p>
-    <w:p>
-      <w:pPr>
-        <w:jc w:val="both"/>
-      </w:pPr>
+    </w:p>
+    <w:p>
       <w:r>
         <w:t>Los objetivos de este plan son r</w:t>
       </w:r>
@@ -6601,21 +6277,17 @@
       <w:pPr>
         <w:pStyle w:val="Ttulo2"/>
         <w:ind w:left="360"/>
-        <w:jc w:val="both"/>
-      </w:pPr>
-      <w:bookmarkStart w:id="44" w:name="_Toc334288274"/>
+      </w:pPr>
+      <w:bookmarkStart w:id="43" w:name="_Toc334288274"/>
       <w:r>
         <w:t xml:space="preserve">3.2. </w:t>
       </w:r>
       <w:r>
         <w:t>Responsables</w:t>
       </w:r>
-      <w:bookmarkEnd w:id="44"/>
-    </w:p>
-    <w:p>
-      <w:pPr>
-        <w:jc w:val="both"/>
-      </w:pPr>
+      <w:bookmarkEnd w:id="43"/>
+    </w:p>
+    <w:p>
       <w:r>
         <w:t xml:space="preserve">Para que el plan de control de requerimientos </w:t>
       </w:r>
@@ -6642,41 +6314,51 @@
       <w:pPr>
         <w:pStyle w:val="Ttulo2"/>
         <w:ind w:left="360"/>
-        <w:jc w:val="both"/>
-      </w:pPr>
-      <w:bookmarkStart w:id="45" w:name="_Toc334288275"/>
+      </w:pPr>
+      <w:bookmarkStart w:id="44" w:name="_Toc334288275"/>
       <w:r>
         <w:t>3.3. Recursos</w:t>
       </w:r>
-      <w:bookmarkEnd w:id="45"/>
-    </w:p>
-    <w:p>
-      <w:pPr>
-        <w:jc w:val="both"/>
-      </w:pPr>
+      <w:bookmarkEnd w:id="44"/>
+    </w:p>
+    <w:p>
       <w:r>
         <w:t xml:space="preserve">Los recursos </w:t>
       </w:r>
       <w:r>
-        <w:t>del plan de control de requerimientos son el documento SRS, las plantillas de solicitud de cambios que permitirá realizar cualquier cambio en el SRS, el director de arquitectura.</w:t>
+        <w:t>del plan de control de requerimientos son</w:t>
+      </w:r>
+      <w:r>
+        <w:t>:</w:t>
+      </w:r>
+      <w:r>
+        <w:t xml:space="preserve"> el documento SRS, las plantillas de so</w:t>
+      </w:r>
+      <w:r>
+        <w:t>licitud de cambios que permitirán</w:t>
+      </w:r>
+      <w:r>
+        <w:t xml:space="preserve"> realizar cualquier cambio en el SRS, el director de arquitectura</w:t>
+      </w:r>
+      <w:r>
+        <w:t xml:space="preserve"> y una lista chequeo para que el requerimiento sea de calidad</w:t>
+      </w:r>
+      <w:r>
+        <w:t>.</w:t>
       </w:r>
     </w:p>
     <w:p>
       <w:pPr>
         <w:pStyle w:val="Ttulo2"/>
         <w:ind w:left="360"/>
-        <w:jc w:val="both"/>
-      </w:pPr>
-      <w:bookmarkStart w:id="46" w:name="_Toc334288276"/>
+      </w:pPr>
+      <w:bookmarkStart w:id="45" w:name="_Toc334288276"/>
       <w:r>
         <w:t>3.4. Desarrollo</w:t>
       </w:r>
-      <w:bookmarkEnd w:id="46"/>
-    </w:p>
-    <w:p>
-      <w:pPr>
-        <w:jc w:val="both"/>
-      </w:pPr>
+      <w:bookmarkEnd w:id="45"/>
+    </w:p>
+    <w:p>
       <w:r>
         <w:t xml:space="preserve">Este plan se ejecuta en los momentos claves del SRS los cuales son el desarrollo del SRS, cambios en el SRS (modificación y eliminación </w:t>
       </w:r>
@@ -6684,7 +6366,13 @@
         <w:t xml:space="preserve">de requerimientos) y la identificación de los </w:t>
       </w:r>
       <w:r>
-        <w:t>requerimientos innecesarios o inviables. Mas específicamente este se</w:t>
+        <w:t>requeri</w:t>
+      </w:r>
+      <w:r>
+        <w:t>mientos innecesarios</w:t>
+      </w:r>
+      <w:r>
+        <w:t>. Mas específicamente este se</w:t>
       </w:r>
       <w:r>
         <w:t xml:space="preserve"> realizara en el</w:t>
@@ -6692,16 +6380,16 @@
       <w:r>
         <w:t xml:space="preserve"> tiempo de la </w:t>
       </w:r>
-      <w:commentRangeStart w:id="47"/>
+      <w:commentRangeStart w:id="46"/>
       <w:r>
         <w:t>tercera y cuarta iteración</w:t>
       </w:r>
-      <w:commentRangeEnd w:id="47"/>
+      <w:commentRangeEnd w:id="46"/>
       <w:r>
         <w:rPr>
           <w:rStyle w:val="Refdecomentario"/>
         </w:rPr>
-        <w:commentReference w:id="47"/>
+        <w:commentReference w:id="46"/>
       </w:r>
       <w:r>
         <w:t>, además al inicio de la quinta iteración es posible implementarlo.</w:t>
@@ -6710,9 +6398,8 @@
     <w:p>
       <w:pPr>
         <w:pStyle w:val="Ttulo3"/>
-        <w:jc w:val="both"/>
-      </w:pPr>
-      <w:bookmarkStart w:id="48" w:name="_Toc334288277"/>
+      </w:pPr>
+      <w:bookmarkStart w:id="47" w:name="_Toc334288277"/>
       <w:r>
         <w:t>3</w:t>
       </w:r>
@@ -6722,15 +6409,14 @@
       <w:r>
         <w:t xml:space="preserve"> Control del Manejo del plan</w:t>
       </w:r>
-      <w:bookmarkEnd w:id="48"/>
+      <w:bookmarkEnd w:id="47"/>
     </w:p>
     <w:p>
       <w:pPr>
         <w:pStyle w:val="Ttulo3"/>
         <w:ind w:left="708"/>
-        <w:jc w:val="both"/>
-      </w:pPr>
-      <w:bookmarkStart w:id="49" w:name="_Toc334288278"/>
+      </w:pPr>
+      <w:bookmarkStart w:id="48" w:name="_Toc334288278"/>
       <w:r>
         <w:t>3</w:t>
       </w:r>
@@ -6740,18 +6426,35 @@
       <w:r>
         <w:t xml:space="preserve"> de Requerimiento</w:t>
       </w:r>
-      <w:bookmarkEnd w:id="49"/>
-    </w:p>
-    <w:p>
-      <w:pPr>
-        <w:jc w:val="both"/>
-      </w:pPr>
+      <w:bookmarkEnd w:id="48"/>
+    </w:p>
+    <w:p>
       <w:r>
         <w:t xml:space="preserve">La solicitud se basa en el la </w:t>
       </w:r>
+      <w:commentRangeStart w:id="49"/>
+      <w:r>
+        <w:t xml:space="preserve">solicitud de cambios </w:t>
+      </w:r>
+      <w:commentRangeEnd w:id="49"/>
+      <w:r>
+        <w:rPr>
+          <w:rStyle w:val="Refdecomentario"/>
+        </w:rPr>
+        <w:commentReference w:id="49"/>
+      </w:r>
+      <w:r>
+        <w:t xml:space="preserve">de ítems de configuración, el cual  se utiliza para adicionar, modificar o eliminar cualquier requerimiento que necesite mostrar consistencia, </w:t>
+      </w:r>
+      <w:r>
+        <w:t xml:space="preserve">calidad </w:t>
+      </w:r>
+      <w:r>
+        <w:t>del mismo</w:t>
+      </w:r>
       <w:commentRangeStart w:id="50"/>
       <w:r>
-        <w:t xml:space="preserve">solicitud de cambios </w:t>
+        <w:t xml:space="preserve">. </w:t>
       </w:r>
       <w:commentRangeEnd w:id="50"/>
       <w:r>
@@ -6761,29 +6464,7 @@
         <w:commentReference w:id="50"/>
       </w:r>
       <w:r>
-        <w:t xml:space="preserve">de ítems de configuración, el cual  se utiliza para adicionar, modificar o eliminar cualquier requerimiento que necesite mostrar consistencia, </w:t>
-      </w:r>
-      <w:r>
-        <w:t>calidad y viabilidad del mismo</w:t>
-      </w:r>
-      <w:commentRangeStart w:id="51"/>
-      <w:r>
-        <w:t xml:space="preserve">. </w:t>
-      </w:r>
-      <w:commentRangeEnd w:id="51"/>
-      <w:r>
-        <w:rPr>
-          <w:rStyle w:val="Refdecomentario"/>
-        </w:rPr>
-        <w:commentReference w:id="51"/>
-      </w:r>
-      <w:r>
-        <w:t>Lo cual cualquier integrante puede realizarla y deb</w:t>
-      </w:r>
-      <w:bookmarkStart w:id="52" w:name="_GoBack"/>
-      <w:bookmarkEnd w:id="52"/>
-      <w:r>
-        <w:t xml:space="preserve">e notificarle </w:t>
+        <w:t xml:space="preserve">Lo cual cualquier integrante puede realizarla y debe notificarle </w:t>
       </w:r>
       <w:r>
         <w:t>al director</w:t>
@@ -6796,1429 +6477,61 @@
       <w:pPr>
         <w:pStyle w:val="Ttulo3"/>
         <w:ind w:left="708"/>
-        <w:jc w:val="both"/>
-      </w:pPr>
-      <w:bookmarkStart w:id="53" w:name="_Toc334288279"/>
+      </w:pPr>
+      <w:bookmarkStart w:id="51" w:name="_Toc334288279"/>
       <w:r>
         <w:t>3.4.2.2. Evaluación de Cambios de Requerimientos</w:t>
       </w:r>
-      <w:bookmarkEnd w:id="53"/>
-    </w:p>
-    <w:p>
-      <w:pPr>
-        <w:jc w:val="both"/>
-      </w:pPr>
-      <w:r>
-        <w:t>Una ves aprobada la solicitud de cambio, se lo notificara al director de arquitectura las solicitudes de cambio, esté evaluara la solicitud para ver si es necesaria, viable y de calidad la solicitud.</w:t>
+      <w:bookmarkEnd w:id="51"/>
+    </w:p>
+    <w:p>
+      <w:r>
+        <w:t xml:space="preserve">Una ves </w:t>
+      </w:r>
+      <w:r>
+        <w:t>realizada</w:t>
+      </w:r>
+      <w:r>
+        <w:t xml:space="preserve"> la solicitud de cambio, </w:t>
+      </w:r>
+      <w:r>
+        <w:t>el comité le</w:t>
+      </w:r>
+      <w:r>
+        <w:t xml:space="preserve"> notificara al director de arquitectura las solicitudes de cambio, esté evaluara la solicitud para ver si es necesaria, viable y de calidad la solicitud.</w:t>
+      </w:r>
+      <w:r>
+        <w:t xml:space="preserve"> De igual forma realizara una evaluación del impacto que generara el cambio y realizara un esquema de </w:t>
+      </w:r>
+      <w:r>
+        <w:lastRenderedPageBreak/>
+        <w:t xml:space="preserve">alternativas para mitigar el impacto. A partir de lo evaluado por el arquitecto este decidirá si el cambio es aprobado o rechazado.  </w:t>
       </w:r>
     </w:p>
     <w:p>
       <w:pPr>
         <w:pStyle w:val="Ttulo3"/>
         <w:ind w:left="708"/>
-        <w:jc w:val="both"/>
-      </w:pPr>
-      <w:bookmarkStart w:id="54" w:name="_Toc334288280"/>
+      </w:pPr>
+      <w:bookmarkStart w:id="52" w:name="_Toc334288280"/>
       <w:r>
         <w:t>3.4.2.4. Implementación de Cambios de Requerimientos</w:t>
       </w:r>
-      <w:bookmarkEnd w:id="54"/>
-    </w:p>
-    <w:p>
-      <w:pPr>
-        <w:jc w:val="both"/>
-      </w:pPr>
-      <w:proofErr w:type="gramStart"/>
-      <w:r>
-        <w:t>Una ves</w:t>
-      </w:r>
-      <w:proofErr w:type="gramEnd"/>
-      <w:r>
-        <w:t xml:space="preserve"> que el director de arquitectura apruebe la solicitud esta la implementara en el documento SRS y se le notificara al solicitante la implementación.</w:t>
-      </w:r>
-    </w:p>
-    <w:p>
-      <w:pPr>
-        <w:pStyle w:val="Prrafodelista"/>
-        <w:numPr>
-          <w:ilvl w:val="0"/>
-          <w:numId w:val="10"/>
-        </w:numPr>
-        <w:spacing w:after="120"/>
-        <w:jc w:val="both"/>
-      </w:pPr>
-      <w:r>
-        <w:rPr>
-          <w:b/>
-          <w:color w:val="215868" w:themeColor="accent5" w:themeShade="80"/>
-        </w:rPr>
-        <w:lastRenderedPageBreak/>
-        <w:t>Análisis</w:t>
-      </w:r>
-      <w:r>
-        <w:rPr>
-          <w:b/>
-          <w:color w:val="215868" w:themeColor="accent5" w:themeShade="80"/>
-        </w:rPr>
-        <w:t xml:space="preserve"> del impacto de la modificación</w:t>
-      </w:r>
-      <w:r>
-        <w:t>: En esta etapa él Líder de desarrollo junto con el Arquitecto analizan la viabilidad, consecuencias e impacto de la</w:t>
-      </w:r>
-      <w:r>
-        <w:t xml:space="preserve"> petición</w:t>
-      </w:r>
-      <w:r>
-        <w:t xml:space="preserve">. Este análisis tiene en cuenta los requerimientos afectados o asociados y su trazabilidad, de esta forma se sabe la complejidad del cambio y </w:t>
-      </w:r>
-      <w:r>
-        <w:t>los puntos</w:t>
-      </w:r>
-      <w:r>
-        <w:t xml:space="preserve"> crí</w:t>
-      </w:r>
-      <w:r>
-        <w:t xml:space="preserve">ticos de  desarrollo que se verían afectados </w:t>
-      </w:r>
-      <w:r>
-        <w:fldChar w:fldCharType="begin"/>
-      </w:r>
-      <w:r>
-        <w:instrText xml:space="preserve"> REF _Ref286587978 \r \h  \* MERGEFORMAT </w:instrText>
-      </w:r>
-      <w:r>
-        <w:fldChar w:fldCharType="separate"/>
-      </w:r>
-      <w:r>
-        <w:rPr>
-          <w:b/>
-        </w:rPr>
-        <w:t>[</w:t>
-      </w:r>
-      <w:r>
-        <w:rPr>
-          <w:b/>
-        </w:rPr>
-        <w:t>2</w:t>
-      </w:r>
-      <w:r>
-        <w:rPr>
-          <w:b/>
-        </w:rPr>
-        <w:t>]</w:t>
-      </w:r>
-      <w:r>
-        <w:fldChar w:fldCharType="end"/>
-      </w:r>
-      <w:r>
-        <w:rPr>
-          <w:b/>
-        </w:rPr>
-        <w:t>.</w:t>
-      </w:r>
-      <w:r>
-        <w:rPr>
-          <w:b/>
-        </w:rPr>
-        <w:t xml:space="preserve"> </w:t>
-      </w:r>
-      <w:r>
-        <w:t>Éste tipo de análisis sólo se realiza luego del levantamiento y documentación de requerimientos.</w:t>
-      </w:r>
-    </w:p>
-    <w:p>
-      <w:pPr>
-        <w:pStyle w:val="Prrafodelista"/>
-        <w:numPr>
-          <w:ilvl w:val="0"/>
-          <w:numId w:val="10"/>
-        </w:numPr>
-        <w:spacing w:after="120"/>
-        <w:jc w:val="both"/>
-        <w:rPr>
-          <w:b/>
-          <w:color w:val="215868" w:themeColor="accent5" w:themeShade="80"/>
-        </w:rPr>
-      </w:pPr>
-      <w:r>
-        <w:rPr>
-          <w:b/>
-          <w:color w:val="215868" w:themeColor="accent5" w:themeShade="80"/>
-        </w:rPr>
-        <w:t xml:space="preserve">Mitigación del impacto: </w:t>
-      </w:r>
-      <w:r>
-        <w:t xml:space="preserve">Si la petición es aprobada, </w:t>
-      </w:r>
-      <w:r>
-        <w:t>el G</w:t>
-      </w:r>
-      <w:r>
-        <w:t>erente</w:t>
-      </w:r>
-      <w:r>
-        <w:t>, Analista y el Arquitecto</w:t>
-      </w:r>
-      <w:r>
-        <w:t xml:space="preserve"> deben efectuar un ajuste en el cronograma de actividades</w:t>
-      </w:r>
-      <w:r>
-        <w:t>, por medio de la reasignación de tareas</w:t>
-      </w:r>
-      <w:r>
-        <w:t>.</w:t>
-      </w:r>
-      <w:r>
-        <w:t xml:space="preserve"> En un escenario en el que el impacto sea crítico, se procederá a </w:t>
-      </w:r>
-      <w:r>
-        <w:t xml:space="preserve">descartar </w:t>
-      </w:r>
-      <w:r>
-        <w:t>los requerimientos de más baja prioridad. Por lo general esto sucede</w:t>
-      </w:r>
-      <w:r>
-        <w:t xml:space="preserve"> por problemas de tiemp</w:t>
-      </w:r>
-      <w:r>
-        <w:t>o, recursos (personal) o costos y buscando que</w:t>
-      </w:r>
-      <w:r>
-        <w:t xml:space="preserve"> el producto final no sea afectado.</w:t>
-      </w:r>
-    </w:p>
-    <w:tbl>
-      <w:tblPr>
-        <w:tblStyle w:val="Tablaconcuadrcula"/>
-        <w:tblW w:w="9036" w:type="dxa"/>
-        <w:tblInd w:w="108" w:type="dxa"/>
-        <w:tblBorders>
-          <w:top w:val="none" w:sz="0" w:space="0" w:color="auto"/>
-          <w:left w:val="none" w:sz="0" w:space="0" w:color="auto"/>
-          <w:bottom w:val="none" w:sz="0" w:space="0" w:color="auto"/>
-          <w:right w:val="none" w:sz="0" w:space="0" w:color="auto"/>
-          <w:insideH w:val="none" w:sz="0" w:space="0" w:color="auto"/>
-          <w:insideV w:val="none" w:sz="0" w:space="0" w:color="auto"/>
-        </w:tblBorders>
-        <w:tblLook w:val="04A0" w:firstRow="1" w:lastRow="0" w:firstColumn="1" w:lastColumn="0" w:noHBand="0" w:noVBand="1"/>
-      </w:tblPr>
-      <w:tblGrid>
-        <w:gridCol w:w="9036"/>
-      </w:tblGrid>
-      <w:tr>
-        <w:trPr>
-          <w:trHeight w:val="6185"/>
-        </w:trPr>
-        <w:tc>
-          <w:tcPr>
-            <w:tcW w:w="9036" w:type="dxa"/>
-          </w:tcPr>
-          <w:p>
-            <w:pPr>
-              <w:pStyle w:val="Prrafodelista"/>
-              <w:ind w:left="-108"/>
-              <w:jc w:val="both"/>
-              <w:rPr>
-                <w:lang w:val="es-ES"/>
-              </w:rPr>
-            </w:pPr>
-            <w:r>
-              <w:rPr>
-                <w:noProof/>
-                <w:lang w:eastAsia="es-CO"/>
-              </w:rPr>
-              <mc:AlternateContent>
-                <mc:Choice Requires="wps">
-                  <w:drawing>
-                    <wp:anchor distT="0" distB="0" distL="114300" distR="114300" simplePos="0" relativeHeight="251663360" behindDoc="0" locked="0" layoutInCell="1" allowOverlap="1" wp14:anchorId="1E5C9E5A" wp14:editId="6233AF1F">
-                      <wp:simplePos x="0" y="0"/>
-                      <wp:positionH relativeFrom="margin">
-                        <wp:posOffset>3651885</wp:posOffset>
-                      </wp:positionH>
-                      <wp:positionV relativeFrom="margin">
-                        <wp:posOffset>2921000</wp:posOffset>
-                      </wp:positionV>
-                      <wp:extent cx="1809750" cy="847725"/>
-                      <wp:effectExtent l="76200" t="38100" r="95250" b="123825"/>
-                      <wp:wrapSquare wrapText="bothSides"/>
-                      <wp:docPr id="581" name="Proceso alternativo 581"/>
-                      <wp:cNvGraphicFramePr>
-                        <a:graphicFrameLocks xmlns:a="http://schemas.openxmlformats.org/drawingml/2006/main"/>
-                      </wp:cNvGraphicFramePr>
-                      <a:graphic xmlns:a="http://schemas.openxmlformats.org/drawingml/2006/main">
-                        <a:graphicData uri="http://schemas.microsoft.com/office/word/2010/wordprocessingShape">
-                          <wps:wsp>
-                            <wps:cNvSpPr>
-                              <a:spLocks/>
-                            </wps:cNvSpPr>
-                            <wps:spPr>
-                              <a:xfrm>
-                                <a:off x="0" y="0"/>
-                                <a:ext cx="1809750" cy="847725"/>
-                              </a:xfrm>
-                              <a:prstGeom prst="flowChartAlternateProcess">
-                                <a:avLst/>
-                              </a:prstGeom>
-                            </wps:spPr>
-                            <wps:style>
-                              <a:lnRef idx="0">
-                                <a:schemeClr val="accent4"/>
-                              </a:lnRef>
-                              <a:fillRef idx="3">
-                                <a:schemeClr val="accent4"/>
-                              </a:fillRef>
-                              <a:effectRef idx="3">
-                                <a:schemeClr val="accent4"/>
-                              </a:effectRef>
-                              <a:fontRef idx="minor">
-                                <a:schemeClr val="lt1"/>
-                              </a:fontRef>
-                            </wps:style>
-                            <wps:txbx>
-                              <w:txbxContent>
-                                <w:p>
-                                  <w:pPr>
-                                    <w:jc w:val="center"/>
-                                  </w:pPr>
-                                  <w:r>
-                                    <w:rPr>
-                                      <w:color w:val="000000" w:themeColor="text1"/>
-                                    </w:rPr>
-                                    <w:t>Mitigación del impacto</w:t>
-                                  </w:r>
-                                  <w:r>
-                                    <w:br/>
-                                  </w:r>
-                                  <w:r>
-                                    <w:rPr>
-                                      <w:color w:val="FFFFFF" w:themeColor="background1"/>
-                                    </w:rPr>
-                                    <w:t>(</w:t>
-                                  </w:r>
-                                  <w:r>
-                                    <w:rPr>
-                                      <w:color w:val="FFFFFF" w:themeColor="background1"/>
-                                    </w:rPr>
-                                    <w:t>Gerente, Analista y Arquitecto)</w:t>
-                                  </w:r>
-                                </w:p>
-                                <w:p>
-                                  <w:pPr>
-                                    <w:jc w:val="center"/>
-                                  </w:pPr>
-                                  <w:r>
-                                    <w:br/>
-                                  </w:r>
-                                </w:p>
-                              </w:txbxContent>
-                            </wps:txbx>
-                            <wps:bodyPr rot="0" spcFirstLastPara="0" vertOverflow="overflow" horzOverflow="overflow" vert="horz" wrap="square" lIns="91440" tIns="45720" rIns="91440" bIns="45720" numCol="1" spcCol="0" rtlCol="0" fromWordArt="0" anchor="ctr" anchorCtr="0" forceAA="0" compatLnSpc="1">
-                              <a:prstTxWarp prst="textNoShape">
-                                <a:avLst/>
-                              </a:prstTxWarp>
-                              <a:noAutofit/>
-                            </wps:bodyPr>
-                          </wps:wsp>
-                        </a:graphicData>
-                      </a:graphic>
-                      <wp14:sizeRelH relativeFrom="margin">
-                        <wp14:pctWidth>0</wp14:pctWidth>
-                      </wp14:sizeRelH>
-                      <wp14:sizeRelV relativeFrom="margin">
-                        <wp14:pctHeight>0</wp14:pctHeight>
-                      </wp14:sizeRelV>
-                    </wp:anchor>
-                  </w:drawing>
-                </mc:Choice>
-                <mc:Fallback>
-                  <w:pict>
-                    <v:shapetype id="_x0000_t176" coordsize="21600,21600" o:spt="176" adj="2700" path="m@0,qx0@0l0@2qy@0,21600l@1,21600qx21600@2l21600@0qy@1,xe">
-                      <v:stroke joinstyle="miter"/>
-                      <v:formulas>
-                        <v:f eqn="val #0"/>
-                        <v:f eqn="sum width 0 #0"/>
-                        <v:f eqn="sum height 0 #0"/>
-                        <v:f eqn="prod @0 2929 10000"/>
-                        <v:f eqn="sum width 0 @3"/>
-                        <v:f eqn="sum height 0 @3"/>
-                        <v:f eqn="val width"/>
-                        <v:f eqn="val height"/>
-                        <v:f eqn="prod width 1 2"/>
-                        <v:f eqn="prod height 1 2"/>
-                      </v:formulas>
-                      <v:path gradientshapeok="t" limo="10800,10800" o:connecttype="custom" o:connectlocs="@8,0;0,@9;@8,@7;@6,@9" textboxrect="@3,@3,@4,@5"/>
-                    </v:shapetype>
-                    <v:shape id="Proceso alternativo 581" o:spid="_x0000_s1026" type="#_x0000_t176" style="position:absolute;left:0;text-align:left;margin-left:287.55pt;margin-top:230pt;width:142.5pt;height:66.75pt;z-index:251663360;visibility:visible;mso-wrap-style:square;mso-width-percent:0;mso-height-percent:0;mso-wrap-distance-left:9pt;mso-wrap-distance-top:0;mso-wrap-distance-right:9pt;mso-wrap-distance-bottom:0;mso-position-horizontal:absolute;mso-position-horizontal-relative:margin;mso-position-vertical:absolute;mso-position-vertical-relative:margin;mso-width-percent:0;mso-height-percent:0;mso-width-relative:margin;mso-height-relative:margin;v-text-anchor:middle" o:gfxdata="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" fillcolor="#413253 [1639]" stroked="f">
-                      <v:fill color2="#775c99 [3015]" rotate="t" angle="180" colors="0 #5d417e;52429f #7b58a6;1 #7b57a8" focus="100%" type="gradient">
-                        <o:fill v:ext="view" type="gradientUnscaled"/>
-                      </v:fill>
-                      <v:shadow on="t" color="black" opacity="22937f" origin=",.5" offset="0,.63889mm"/>
-                      <v:path arrowok="t"/>
-                      <v:textbox>
-                        <w:txbxContent>
-                          <w:p>
-                            <w:pPr>
-                              <w:jc w:val="center"/>
-                            </w:pPr>
-                            <w:r>
-                              <w:rPr>
-                                <w:color w:val="000000" w:themeColor="text1"/>
-                              </w:rPr>
-                              <w:t>Mitigación del impacto</w:t>
-                            </w:r>
-                            <w:r>
-                              <w:br/>
-                            </w:r>
-                            <w:r>
-                              <w:rPr>
-                                <w:color w:val="FFFFFF" w:themeColor="background1"/>
-                              </w:rPr>
-                              <w:t>(</w:t>
-                            </w:r>
-                            <w:r>
-                              <w:rPr>
-                                <w:color w:val="FFFFFF" w:themeColor="background1"/>
-                              </w:rPr>
-                              <w:t>Gerente, Analista y Arquitecto)</w:t>
-                            </w:r>
-                          </w:p>
-                          <w:p>
-                            <w:pPr>
-                              <w:jc w:val="center"/>
-                            </w:pPr>
-                            <w:r>
-                              <w:br/>
-                            </w:r>
-                          </w:p>
-                        </w:txbxContent>
-                      </v:textbox>
-                      <w10:wrap type="square" anchorx="margin" anchory="margin"/>
-                    </v:shape>
-                  </w:pict>
-                </mc:Fallback>
-              </mc:AlternateContent>
-            </w:r>
-            <w:r>
-              <w:rPr>
-                <w:noProof/>
-                <w:lang w:eastAsia="es-CO"/>
-              </w:rPr>
-              <mc:AlternateContent>
-                <mc:Choice Requires="wps">
-                  <w:drawing>
-                    <wp:anchor distT="0" distB="0" distL="114300" distR="114300" simplePos="0" relativeHeight="251662336" behindDoc="0" locked="0" layoutInCell="1" allowOverlap="1" wp14:anchorId="73D21C96" wp14:editId="5E9FAF03">
-                      <wp:simplePos x="0" y="0"/>
-                      <wp:positionH relativeFrom="margin">
-                        <wp:posOffset>4312285</wp:posOffset>
-                      </wp:positionH>
-                      <wp:positionV relativeFrom="margin">
-                        <wp:posOffset>2247265</wp:posOffset>
-                      </wp:positionV>
-                      <wp:extent cx="685800" cy="390525"/>
-                      <wp:effectExtent l="0" t="42863" r="71438" b="90487"/>
-                      <wp:wrapSquare wrapText="bothSides"/>
-                      <wp:docPr id="582" name="Flecha derecha 582"/>
-                      <wp:cNvGraphicFramePr>
-                        <a:graphicFrameLocks xmlns:a="http://schemas.openxmlformats.org/drawingml/2006/main"/>
-                      </wp:cNvGraphicFramePr>
-                      <a:graphic xmlns:a="http://schemas.openxmlformats.org/drawingml/2006/main">
-                        <a:graphicData uri="http://schemas.microsoft.com/office/word/2010/wordprocessingShape">
-                          <wps:wsp>
-                            <wps:cNvSpPr>
-                              <a:spLocks/>
-                            </wps:cNvSpPr>
-                            <wps:spPr>
-                              <a:xfrm rot="5400000">
-                                <a:off x="0" y="0"/>
-                                <a:ext cx="685800" cy="390525"/>
-                              </a:xfrm>
-                              <a:prstGeom prst="rightArrow">
-                                <a:avLst/>
-                              </a:prstGeom>
-                            </wps:spPr>
-                            <wps:style>
-                              <a:lnRef idx="1">
-                                <a:schemeClr val="accent4"/>
-                              </a:lnRef>
-                              <a:fillRef idx="2">
-                                <a:schemeClr val="accent4"/>
-                              </a:fillRef>
-                              <a:effectRef idx="1">
-                                <a:schemeClr val="accent4"/>
-                              </a:effectRef>
-                              <a:fontRef idx="minor">
-                                <a:schemeClr val="dk1"/>
-                              </a:fontRef>
-                            </wps:style>
-                            <wps:bodyPr rot="0" spcFirstLastPara="0" vertOverflow="overflow" horzOverflow="overflow" vert="horz" wrap="square" lIns="91440" tIns="45720" rIns="91440" bIns="45720" numCol="1" spcCol="0" rtlCol="0" fromWordArt="0" anchor="ctr" anchorCtr="0" forceAA="0" compatLnSpc="1">
-                              <a:prstTxWarp prst="textNoShape">
-                                <a:avLst/>
-                              </a:prstTxWarp>
-                              <a:noAutofit/>
-                            </wps:bodyPr>
-                          </wps:wsp>
-                        </a:graphicData>
-                      </a:graphic>
-                      <wp14:sizeRelH relativeFrom="margin">
-                        <wp14:pctWidth>0</wp14:pctWidth>
-                      </wp14:sizeRelH>
-                      <wp14:sizeRelV relativeFrom="page">
-                        <wp14:pctHeight>0</wp14:pctHeight>
-                      </wp14:sizeRelV>
-                    </wp:anchor>
-                  </w:drawing>
-                </mc:Choice>
-                <mc:Fallback>
-                  <w:pict>
-                    <v:shapetype id="_x0000_t13" coordsize="21600,21600" o:spt="13" adj="16200,5400" path="m@0,l@0@1,0@1,0@2@0@2@0,21600,21600,10800xe">
-                      <v:stroke joinstyle="miter"/>
-                      <v:formulas>
-                        <v:f eqn="val #0"/>
-                        <v:f eqn="val #1"/>
-                        <v:f eqn="sum height 0 #1"/>
-                        <v:f eqn="sum 10800 0 #1"/>
-                        <v:f eqn="sum width 0 #0"/>
-                        <v:f eqn="prod @4 @3 10800"/>
-                        <v:f eqn="sum width 0 @5"/>
-                      </v:formulas>
-                      <v:path o:connecttype="custom" o:connectlocs="@0,0;0,10800;@0,21600;21600,10800" o:connectangles="270,180,90,0" textboxrect="0,@1,@6,@2"/>
-                      <v:handles>
-                        <v:h position="#0,#1" xrange="0,21600" yrange="0,10800"/>
-                      </v:handles>
-                    </v:shapetype>
-                    <v:shape id="Flecha derecha 582" o:spid="_x0000_s1026" type="#_x0000_t13" style="position:absolute;margin-left:339.55pt;margin-top:176.95pt;width:54pt;height:30.75pt;rotation:90;z-index:251662336;visibility:visible;mso-wrap-style:square;mso-width-percent:0;mso-height-percent:0;mso-wrap-distance-left:9pt;mso-wrap-distance-top:0;mso-wrap-distance-right:9pt;mso-wrap-distance-bottom:0;mso-position-horizontal:absolute;mso-position-horizontal-relative:margin;mso-position-vertical:absolute;mso-position-vertical-relative:margin;mso-width-percent:0;mso-height-percent:0;mso-width-relative:margin;mso-height-relative:page;v-text-anchor:middle" o:gfxdata="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" adj="15450" fillcolor="#bfb1d0 [1623]" strokecolor="#795d9b [3047]">
-                      <v:fill color2="#ece7f1 [503]" rotate="t" angle="180" colors="0 #c9b5e8;22938f #d9cbee;1 #f0eaf9" focus="100%" type="gradient"/>
-                      <v:shadow on="t" color="black" opacity="24903f" origin=",.5" offset="0,.55556mm"/>
-                      <v:path arrowok="t"/>
-                      <w10:wrap type="square" anchorx="margin" anchory="margin"/>
-                    </v:shape>
-                  </w:pict>
-                </mc:Fallback>
-              </mc:AlternateContent>
-            </w:r>
-            <w:r>
-              <w:rPr>
-                <w:noProof/>
-                <w:lang w:eastAsia="es-CO"/>
-              </w:rPr>
-              <mc:AlternateContent>
-                <mc:Choice Requires="wps">
-                  <w:drawing>
-                    <wp:anchor distT="0" distB="0" distL="114300" distR="114300" simplePos="0" relativeHeight="251660288" behindDoc="0" locked="0" layoutInCell="1" allowOverlap="1" wp14:anchorId="2F09DE22" wp14:editId="289B823D">
-                      <wp:simplePos x="0" y="0"/>
-                      <wp:positionH relativeFrom="margin">
-                        <wp:posOffset>2089785</wp:posOffset>
-                      </wp:positionH>
-                      <wp:positionV relativeFrom="margin">
-                        <wp:posOffset>325755</wp:posOffset>
-                      </wp:positionV>
-                      <wp:extent cx="733425" cy="390525"/>
-                      <wp:effectExtent l="57150" t="38100" r="66675" b="104775"/>
-                      <wp:wrapSquare wrapText="bothSides"/>
-                      <wp:docPr id="583" name="Flecha derecha 583"/>
-                      <wp:cNvGraphicFramePr>
-                        <a:graphicFrameLocks xmlns:a="http://schemas.openxmlformats.org/drawingml/2006/main"/>
-                      </wp:cNvGraphicFramePr>
-                      <a:graphic xmlns:a="http://schemas.openxmlformats.org/drawingml/2006/main">
-                        <a:graphicData uri="http://schemas.microsoft.com/office/word/2010/wordprocessingShape">
-                          <wps:wsp>
-                            <wps:cNvSpPr>
-                              <a:spLocks/>
-                            </wps:cNvSpPr>
-                            <wps:spPr>
-                              <a:xfrm>
-                                <a:off x="0" y="0"/>
-                                <a:ext cx="733425" cy="390525"/>
-                              </a:xfrm>
-                              <a:prstGeom prst="rightArrow">
-                                <a:avLst/>
-                              </a:prstGeom>
-                            </wps:spPr>
-                            <wps:style>
-                              <a:lnRef idx="1">
-                                <a:schemeClr val="accent4"/>
-                              </a:lnRef>
-                              <a:fillRef idx="2">
-                                <a:schemeClr val="accent4"/>
-                              </a:fillRef>
-                              <a:effectRef idx="1">
-                                <a:schemeClr val="accent4"/>
-                              </a:effectRef>
-                              <a:fontRef idx="minor">
-                                <a:schemeClr val="dk1"/>
-                              </a:fontRef>
-                            </wps:style>
-                            <wps:bodyPr rot="0" spcFirstLastPara="0" vertOverflow="overflow" horzOverflow="overflow" vert="horz" wrap="square" lIns="91440" tIns="45720" rIns="91440" bIns="45720" numCol="1" spcCol="0" rtlCol="0" fromWordArt="0" anchor="ctr" anchorCtr="0" forceAA="0" compatLnSpc="1">
-                              <a:prstTxWarp prst="textNoShape">
-                                <a:avLst/>
-                              </a:prstTxWarp>
-                              <a:noAutofit/>
-                            </wps:bodyPr>
-                          </wps:wsp>
-                        </a:graphicData>
-                      </a:graphic>
-                      <wp14:sizeRelH relativeFrom="page">
-                        <wp14:pctWidth>0</wp14:pctWidth>
-                      </wp14:sizeRelH>
-                      <wp14:sizeRelV relativeFrom="page">
-                        <wp14:pctHeight>0</wp14:pctHeight>
-                      </wp14:sizeRelV>
-                    </wp:anchor>
-                  </w:drawing>
-                </mc:Choice>
-                <mc:Fallback>
-                  <w:pict>
-                    <v:shape id="Flecha derecha 583" o:spid="_x0000_s1026" type="#_x0000_t13" style="position:absolute;margin-left:164.55pt;margin-top:25.65pt;width:57.75pt;height:30.75pt;z-index:251660288;visibility:visible;mso-wrap-style:square;mso-width-percent:0;mso-height-percent:0;mso-wrap-distance-left:9pt;mso-wrap-distance-top:0;mso-wrap-distance-right:9pt;mso-wrap-distance-bottom:0;mso-position-horizontal:absolute;mso-position-horizontal-relative:margin;mso-position-vertical:absolute;mso-position-vertical-relative:margin;mso-width-percent:0;mso-height-percent:0;mso-width-relative:page;mso-height-relative:page;v-text-anchor:middle" o:gfxdata="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" adj="15849" fillcolor="#bfb1d0 [1623]" strokecolor="#795d9b [3047]">
-                      <v:fill color2="#ece7f1 [503]" rotate="t" angle="180" colors="0 #c9b5e8;22938f #d9cbee;1 #f0eaf9" focus="100%" type="gradient"/>
-                      <v:shadow on="t" color="black" opacity="24903f" origin=",.5" offset="0,.55556mm"/>
-                      <v:path arrowok="t"/>
-                      <w10:wrap type="square" anchorx="margin" anchory="margin"/>
-                    </v:shape>
-                  </w:pict>
-                </mc:Fallback>
-              </mc:AlternateContent>
-            </w:r>
-            <w:r>
-              <w:rPr>
-                <w:noProof/>
-                <w:lang w:eastAsia="es-CO"/>
-              </w:rPr>
-              <mc:AlternateContent>
-                <mc:Choice Requires="wps">
-                  <w:drawing>
-                    <wp:anchor distT="0" distB="0" distL="114300" distR="114300" simplePos="0" relativeHeight="251664384" behindDoc="0" locked="0" layoutInCell="1" allowOverlap="1" wp14:anchorId="70E0275D" wp14:editId="62530661">
-                      <wp:simplePos x="0" y="0"/>
-                      <wp:positionH relativeFrom="margin">
-                        <wp:posOffset>3261360</wp:posOffset>
-                      </wp:positionH>
-                      <wp:positionV relativeFrom="margin">
-                        <wp:posOffset>1096645</wp:posOffset>
-                      </wp:positionV>
-                      <wp:extent cx="533400" cy="533400"/>
-                      <wp:effectExtent l="38100" t="0" r="19050" b="57150"/>
-                      <wp:wrapNone/>
-                      <wp:docPr id="584" name="Conector recto de flecha 584"/>
-                      <wp:cNvGraphicFramePr>
-                        <a:graphicFrameLocks xmlns:a="http://schemas.openxmlformats.org/drawingml/2006/main"/>
-                      </wp:cNvGraphicFramePr>
-                      <a:graphic xmlns:a="http://schemas.openxmlformats.org/drawingml/2006/main">
-                        <a:graphicData uri="http://schemas.microsoft.com/office/word/2010/wordprocessingShape">
-                          <wps:wsp>
-                            <wps:cNvCnPr>
-                              <a:cxnSpLocks/>
-                            </wps:cNvCnPr>
-                            <wps:spPr>
-                              <a:xfrm flipH="1">
-                                <a:off x="0" y="0"/>
-                                <a:ext cx="533400" cy="533400"/>
-                              </a:xfrm>
-                              <a:prstGeom prst="straightConnector1">
-                                <a:avLst/>
-                              </a:prstGeom>
-                              <a:ln>
-                                <a:tailEnd type="arrow"/>
-                              </a:ln>
-                            </wps:spPr>
-                            <wps:style>
-                              <a:lnRef idx="1">
-                                <a:schemeClr val="accent1"/>
-                              </a:lnRef>
-                              <a:fillRef idx="0">
-                                <a:schemeClr val="accent1"/>
-                              </a:fillRef>
-                              <a:effectRef idx="0">
-                                <a:schemeClr val="accent1"/>
-                              </a:effectRef>
-                              <a:fontRef idx="minor">
-                                <a:schemeClr val="tx1"/>
-                              </a:fontRef>
-                            </wps:style>
-                            <wps:bodyPr/>
-                          </wps:wsp>
-                        </a:graphicData>
-                      </a:graphic>
-                      <wp14:sizeRelH relativeFrom="margin">
-                        <wp14:pctWidth>0</wp14:pctWidth>
-                      </wp14:sizeRelH>
-                      <wp14:sizeRelV relativeFrom="margin">
-                        <wp14:pctHeight>0</wp14:pctHeight>
-                      </wp14:sizeRelV>
-                    </wp:anchor>
-                  </w:drawing>
-                </mc:Choice>
-                <mc:Fallback>
-                  <w:pict>
-                    <v:shapetype id="_x0000_t32" coordsize="21600,21600" o:spt="32" o:oned="t" path="m,l21600,21600e" filled="f">
-                      <v:path arrowok="t" fillok="f" o:connecttype="none"/>
-                      <o:lock v:ext="edit" shapetype="t"/>
-                    </v:shapetype>
-                    <v:shape id="Conector recto de flecha 584" o:spid="_x0000_s1026" type="#_x0000_t32" style="position:absolute;margin-left:256.8pt;margin-top:86.35pt;width:42pt;height:42pt;flip:x;z-index:251664384;visibility:visible;mso-wrap-style:square;mso-width-percent:0;mso-height-percent:0;mso-wrap-distance-left:9pt;mso-wrap-distance-top:0;mso-wrap-distance-right:9pt;mso-wrap-distance-bottom:0;mso-position-horizontal:absolute;mso-position-horizontal-relative:margin;mso-position-vertical:absolute;mso-position-vertical-relative:margin;mso-width-percent:0;mso-height-percent:0;mso-width-relative:margin;mso-height-relative:margin" o:gfxdata="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" strokecolor="#4579b8 [3044]">
-                      <v:stroke endarrow="open"/>
-                      <o:lock v:ext="edit" shapetype="f"/>
-                      <w10:wrap anchorx="margin" anchory="margin"/>
-                    </v:shape>
-                  </w:pict>
-                </mc:Fallback>
-              </mc:AlternateContent>
-            </w:r>
-            <w:r>
-              <w:rPr>
-                <w:noProof/>
-                <w:lang w:eastAsia="es-CO"/>
-              </w:rPr>
-              <mc:AlternateContent>
-                <mc:Choice Requires="wps">
-                  <w:drawing>
-                    <wp:anchor distT="0" distB="0" distL="114300" distR="114300" simplePos="0" relativeHeight="251665408" behindDoc="0" locked="0" layoutInCell="1" allowOverlap="1" wp14:anchorId="2628B126" wp14:editId="0220C697">
-                      <wp:simplePos x="0" y="0"/>
-                      <wp:positionH relativeFrom="margin">
-                        <wp:posOffset>4151630</wp:posOffset>
-                      </wp:positionH>
-                      <wp:positionV relativeFrom="margin">
-                        <wp:posOffset>1097280</wp:posOffset>
-                      </wp:positionV>
-                      <wp:extent cx="533400" cy="533400"/>
-                      <wp:effectExtent l="0" t="0" r="76200" b="57150"/>
-                      <wp:wrapNone/>
-                      <wp:docPr id="585" name="Conector recto de flecha 585"/>
-                      <wp:cNvGraphicFramePr>
-                        <a:graphicFrameLocks xmlns:a="http://schemas.openxmlformats.org/drawingml/2006/main"/>
-                      </wp:cNvGraphicFramePr>
-                      <a:graphic xmlns:a="http://schemas.openxmlformats.org/drawingml/2006/main">
-                        <a:graphicData uri="http://schemas.microsoft.com/office/word/2010/wordprocessingShape">
-                          <wps:wsp>
-                            <wps:cNvCnPr>
-                              <a:cxnSpLocks/>
-                            </wps:cNvCnPr>
-                            <wps:spPr>
-                              <a:xfrm>
-                                <a:off x="0" y="0"/>
-                                <a:ext cx="533400" cy="533400"/>
-                              </a:xfrm>
-                              <a:prstGeom prst="straightConnector1">
-                                <a:avLst/>
-                              </a:prstGeom>
-                              <a:ln>
-                                <a:tailEnd type="arrow"/>
-                              </a:ln>
-                            </wps:spPr>
-                            <wps:style>
-                              <a:lnRef idx="1">
-                                <a:schemeClr val="accent1"/>
-                              </a:lnRef>
-                              <a:fillRef idx="0">
-                                <a:schemeClr val="accent1"/>
-                              </a:fillRef>
-                              <a:effectRef idx="0">
-                                <a:schemeClr val="accent1"/>
-                              </a:effectRef>
-                              <a:fontRef idx="minor">
-                                <a:schemeClr val="tx1"/>
-                              </a:fontRef>
-                            </wps:style>
-                            <wps:bodyPr/>
-                          </wps:wsp>
-                        </a:graphicData>
-                      </a:graphic>
-                      <wp14:sizeRelH relativeFrom="margin">
-                        <wp14:pctWidth>0</wp14:pctWidth>
-                      </wp14:sizeRelH>
-                      <wp14:sizeRelV relativeFrom="margin">
-                        <wp14:pctHeight>0</wp14:pctHeight>
-                      </wp14:sizeRelV>
-                    </wp:anchor>
-                  </w:drawing>
-                </mc:Choice>
-                <mc:Fallback>
-                  <w:pict>
-                    <v:shape id="Conector recto de flecha 585" o:spid="_x0000_s1026" type="#_x0000_t32" style="position:absolute;margin-left:326.9pt;margin-top:86.4pt;width:42pt;height:42pt;z-index:251665408;visibility:visible;mso-wrap-style:square;mso-width-percent:0;mso-height-percent:0;mso-wrap-distance-left:9pt;mso-wrap-distance-top:0;mso-wrap-distance-right:9pt;mso-wrap-distance-bottom:0;mso-position-horizontal:absolute;mso-position-horizontal-relative:margin;mso-position-vertical:absolute;mso-position-vertical-relative:margin;mso-width-percent:0;mso-height-percent:0;mso-width-relative:margin;mso-height-relative:margin" o:gfxdata="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" strokecolor="#4579b8 [3044]">
-                      <v:stroke endarrow="open"/>
-                      <o:lock v:ext="edit" shapetype="f"/>
-                      <w10:wrap anchorx="margin" anchory="margin"/>
-                    </v:shape>
-                  </w:pict>
-                </mc:Fallback>
-              </mc:AlternateContent>
-            </w:r>
-            <w:r>
-              <w:rPr>
-                <w:noProof/>
-                <w:lang w:eastAsia="es-CO"/>
-              </w:rPr>
-              <mc:AlternateContent>
-                <mc:Choice Requires="wps">
-                  <w:drawing>
-                    <wp:anchor distT="0" distB="0" distL="114300" distR="114300" simplePos="0" relativeHeight="251667456" behindDoc="0" locked="0" layoutInCell="1" allowOverlap="1" wp14:anchorId="3E6F42C8" wp14:editId="4D61C7C7">
-                      <wp:simplePos x="0" y="0"/>
-                      <wp:positionH relativeFrom="margin">
-                        <wp:posOffset>4065905</wp:posOffset>
-                      </wp:positionH>
-                      <wp:positionV relativeFrom="margin">
-                        <wp:posOffset>1695450</wp:posOffset>
-                      </wp:positionV>
-                      <wp:extent cx="1257300" cy="257175"/>
-                      <wp:effectExtent l="76200" t="38100" r="76200" b="123825"/>
-                      <wp:wrapSquare wrapText="bothSides"/>
-                      <wp:docPr id="586" name="Proceso alternativo 586"/>
-                      <wp:cNvGraphicFramePr>
-                        <a:graphicFrameLocks xmlns:a="http://schemas.openxmlformats.org/drawingml/2006/main"/>
-                      </wp:cNvGraphicFramePr>
-                      <a:graphic xmlns:a="http://schemas.openxmlformats.org/drawingml/2006/main">
-                        <a:graphicData uri="http://schemas.microsoft.com/office/word/2010/wordprocessingShape">
-                          <wps:wsp>
-                            <wps:cNvSpPr>
-                              <a:spLocks/>
-                            </wps:cNvSpPr>
-                            <wps:spPr>
-                              <a:xfrm>
-                                <a:off x="0" y="0"/>
-                                <a:ext cx="1257300" cy="257175"/>
-                              </a:xfrm>
-                              <a:prstGeom prst="flowChartAlternateProcess">
-                                <a:avLst/>
-                              </a:prstGeom>
-                            </wps:spPr>
-                            <wps:style>
-                              <a:lnRef idx="0">
-                                <a:schemeClr val="accent1"/>
-                              </a:lnRef>
-                              <a:fillRef idx="3">
-                                <a:schemeClr val="accent1"/>
-                              </a:fillRef>
-                              <a:effectRef idx="3">
-                                <a:schemeClr val="accent1"/>
-                              </a:effectRef>
-                              <a:fontRef idx="minor">
-                                <a:schemeClr val="lt1"/>
-                              </a:fontRef>
-                            </wps:style>
-                            <wps:txbx>
-                              <w:txbxContent>
-                                <w:p>
-                                  <w:pPr>
-                                    <w:jc w:val="center"/>
-                                  </w:pPr>
-                                  <w:r>
-                                    <w:t>Aceptación</w:t>
-                                  </w:r>
-                                </w:p>
-                              </w:txbxContent>
-                            </wps:txbx>
-                            <wps:bodyPr rot="0" spcFirstLastPara="0" vertOverflow="overflow" horzOverflow="overflow" vert="horz" wrap="square" lIns="91440" tIns="45720" rIns="91440" bIns="45720" numCol="1" spcCol="0" rtlCol="0" fromWordArt="0" anchor="ctr" anchorCtr="0" forceAA="0" compatLnSpc="1">
-                              <a:prstTxWarp prst="textNoShape">
-                                <a:avLst/>
-                              </a:prstTxWarp>
-                              <a:noAutofit/>
-                            </wps:bodyPr>
-                          </wps:wsp>
-                        </a:graphicData>
-                      </a:graphic>
-                      <wp14:sizeRelH relativeFrom="margin">
-                        <wp14:pctWidth>0</wp14:pctWidth>
-                      </wp14:sizeRelH>
-                      <wp14:sizeRelV relativeFrom="margin">
-                        <wp14:pctHeight>0</wp14:pctHeight>
-                      </wp14:sizeRelV>
-                    </wp:anchor>
-                  </w:drawing>
-                </mc:Choice>
-                <mc:Fallback>
-                  <w:pict>
-                    <v:shape id="Proceso alternativo 586" o:spid="_x0000_s1027" type="#_x0000_t176" style="position:absolute;left:0;text-align:left;margin-left:320.15pt;margin-top:133.5pt;width:99pt;height:20.25pt;z-index:251667456;visibility:visible;mso-wrap-style:square;mso-width-percent:0;mso-height-percent:0;mso-wrap-distance-left:9pt;mso-wrap-distance-top:0;mso-wrap-distance-right:9pt;mso-wrap-distance-bottom:0;mso-position-horizontal:absolute;mso-position-horizontal-relative:margin;mso-position-vertical:absolute;mso-position-vertical-relative:margin;mso-width-percent:0;mso-height-percent:0;mso-width-relative:margin;mso-height-relative:margin;v-text-anchor:middle" o:gfxdata="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" fillcolor="#254163 [1636]" stroked="f">
-                      <v:fill color2="#4477b6 [3012]" rotate="t" angle="180" colors="0 #2c5d98;52429f #3c7bc7;1 #3a7ccb" focus="100%" type="gradient">
-                        <o:fill v:ext="view" type="gradientUnscaled"/>
-                      </v:fill>
-                      <v:shadow on="t" color="black" opacity="22937f" origin=",.5" offset="0,.63889mm"/>
-                      <v:path arrowok="t"/>
-                      <v:textbox>
-                        <w:txbxContent>
-                          <w:p>
-                            <w:pPr>
-                              <w:jc w:val="center"/>
-                            </w:pPr>
-                            <w:r>
-                              <w:t>Aceptación</w:t>
-                            </w:r>
-                          </w:p>
-                        </w:txbxContent>
-                      </v:textbox>
-                      <w10:wrap type="square" anchorx="margin" anchory="margin"/>
-                    </v:shape>
-                  </w:pict>
-                </mc:Fallback>
-              </mc:AlternateContent>
-            </w:r>
-            <w:r>
-              <w:rPr>
-                <w:noProof/>
-                <w:lang w:eastAsia="es-CO"/>
-              </w:rPr>
-              <mc:AlternateContent>
-                <mc:Choice Requires="wps">
-                  <w:drawing>
-                    <wp:anchor distT="0" distB="0" distL="114300" distR="114300" simplePos="0" relativeHeight="251666432" behindDoc="0" locked="0" layoutInCell="1" allowOverlap="1" wp14:anchorId="3B39F4F6" wp14:editId="397748C6">
-                      <wp:simplePos x="0" y="0"/>
-                      <wp:positionH relativeFrom="margin">
-                        <wp:posOffset>2703830</wp:posOffset>
-                      </wp:positionH>
-                      <wp:positionV relativeFrom="margin">
-                        <wp:posOffset>1695450</wp:posOffset>
-                      </wp:positionV>
-                      <wp:extent cx="1257300" cy="257175"/>
-                      <wp:effectExtent l="76200" t="38100" r="76200" b="123825"/>
-                      <wp:wrapSquare wrapText="bothSides"/>
-                      <wp:docPr id="587" name="Proceso alternativo 587"/>
-                      <wp:cNvGraphicFramePr>
-                        <a:graphicFrameLocks xmlns:a="http://schemas.openxmlformats.org/drawingml/2006/main"/>
-                      </wp:cNvGraphicFramePr>
-                      <a:graphic xmlns:a="http://schemas.openxmlformats.org/drawingml/2006/main">
-                        <a:graphicData uri="http://schemas.microsoft.com/office/word/2010/wordprocessingShape">
-                          <wps:wsp>
-                            <wps:cNvSpPr>
-                              <a:spLocks/>
-                            </wps:cNvSpPr>
-                            <wps:spPr>
-                              <a:xfrm>
-                                <a:off x="0" y="0"/>
-                                <a:ext cx="1257300" cy="257175"/>
-                              </a:xfrm>
-                              <a:prstGeom prst="flowChartAlternateProcess">
-                                <a:avLst/>
-                              </a:prstGeom>
-                            </wps:spPr>
-                            <wps:style>
-                              <a:lnRef idx="0">
-                                <a:schemeClr val="accent1"/>
-                              </a:lnRef>
-                              <a:fillRef idx="3">
-                                <a:schemeClr val="accent1"/>
-                              </a:fillRef>
-                              <a:effectRef idx="3">
-                                <a:schemeClr val="accent1"/>
-                              </a:effectRef>
-                              <a:fontRef idx="minor">
-                                <a:schemeClr val="lt1"/>
-                              </a:fontRef>
-                            </wps:style>
-                            <wps:txbx>
-                              <w:txbxContent>
-                                <w:p>
-                                  <w:pPr>
-                                    <w:jc w:val="center"/>
-                                  </w:pPr>
-                                  <w:r>
-                                    <w:t>Rechazo</w:t>
-                                  </w:r>
-                                </w:p>
-                              </w:txbxContent>
-                            </wps:txbx>
-                            <wps:bodyPr rot="0" spcFirstLastPara="0" vertOverflow="overflow" horzOverflow="overflow" vert="horz" wrap="square" lIns="91440" tIns="45720" rIns="91440" bIns="45720" numCol="1" spcCol="0" rtlCol="0" fromWordArt="0" anchor="ctr" anchorCtr="0" forceAA="0" compatLnSpc="1">
-                              <a:prstTxWarp prst="textNoShape">
-                                <a:avLst/>
-                              </a:prstTxWarp>
-                              <a:noAutofit/>
-                            </wps:bodyPr>
-                          </wps:wsp>
-                        </a:graphicData>
-                      </a:graphic>
-                      <wp14:sizeRelH relativeFrom="margin">
-                        <wp14:pctWidth>0</wp14:pctWidth>
-                      </wp14:sizeRelH>
-                      <wp14:sizeRelV relativeFrom="margin">
-                        <wp14:pctHeight>0</wp14:pctHeight>
-                      </wp14:sizeRelV>
-                    </wp:anchor>
-                  </w:drawing>
-                </mc:Choice>
-                <mc:Fallback>
-                  <w:pict>
-                    <v:shape id="Proceso alternativo 587" o:spid="_x0000_s1028" type="#_x0000_t176" style="position:absolute;left:0;text-align:left;margin-left:212.9pt;margin-top:133.5pt;width:99pt;height:20.25pt;z-index:251666432;visibility:visible;mso-wrap-style:square;mso-width-percent:0;mso-height-percent:0;mso-wrap-distance-left:9pt;mso-wrap-distance-top:0;mso-wrap-distance-right:9pt;mso-wrap-distance-bottom:0;mso-position-horizontal:absolute;mso-position-horizontal-relative:margin;mso-position-vertical:absolute;mso-position-vertical-relative:margin;mso-width-percent:0;mso-height-percent:0;mso-width-relative:margin;mso-height-relative:margin;v-text-anchor:middle" o:gfxdata="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" fillcolor="#254163 [1636]" stroked="f">
-                      <v:fill color2="#4477b6 [3012]" rotate="t" angle="180" colors="0 #2c5d98;52429f #3c7bc7;1 #3a7ccb" focus="100%" type="gradient">
-                        <o:fill v:ext="view" type="gradientUnscaled"/>
-                      </v:fill>
-                      <v:shadow on="t" color="black" opacity="22937f" origin=",.5" offset="0,.63889mm"/>
-                      <v:path arrowok="t"/>
-                      <v:textbox>
-                        <w:txbxContent>
-                          <w:p>
-                            <w:pPr>
-                              <w:jc w:val="center"/>
-                            </w:pPr>
-                            <w:r>
-                              <w:t>Rechazo</w:t>
-                            </w:r>
-                          </w:p>
-                        </w:txbxContent>
-                      </v:textbox>
-                      <w10:wrap type="square" anchorx="margin" anchory="margin"/>
-                    </v:shape>
-                  </w:pict>
-                </mc:Fallback>
-              </mc:AlternateContent>
-            </w:r>
-            <w:r>
-              <w:rPr>
-                <w:noProof/>
-                <w:lang w:eastAsia="es-CO"/>
-              </w:rPr>
-              <mc:AlternateContent>
-                <mc:Choice Requires="wps">
-                  <w:drawing>
-                    <wp:anchor distT="0" distB="0" distL="114300" distR="114300" simplePos="0" relativeHeight="251659264" behindDoc="0" locked="0" layoutInCell="1" allowOverlap="1" wp14:anchorId="302FB1BE" wp14:editId="30C28963">
-                      <wp:simplePos x="0" y="0"/>
-                      <wp:positionH relativeFrom="margin">
-                        <wp:posOffset>3069590</wp:posOffset>
-                      </wp:positionH>
-                      <wp:positionV relativeFrom="margin">
-                        <wp:posOffset>40005</wp:posOffset>
-                      </wp:positionV>
-                      <wp:extent cx="1810385" cy="971550"/>
-                      <wp:effectExtent l="76200" t="38100" r="94615" b="114300"/>
-                      <wp:wrapSquare wrapText="bothSides"/>
-                      <wp:docPr id="588" name="Proceso alternativo 588"/>
-                      <wp:cNvGraphicFramePr>
-                        <a:graphicFrameLocks xmlns:a="http://schemas.openxmlformats.org/drawingml/2006/main"/>
-                      </wp:cNvGraphicFramePr>
-                      <a:graphic xmlns:a="http://schemas.openxmlformats.org/drawingml/2006/main">
-                        <a:graphicData uri="http://schemas.microsoft.com/office/word/2010/wordprocessingShape">
-                          <wps:wsp>
-                            <wps:cNvSpPr>
-                              <a:spLocks/>
-                            </wps:cNvSpPr>
-                            <wps:spPr>
-                              <a:xfrm>
-                                <a:off x="0" y="0"/>
-                                <a:ext cx="1810385" cy="971550"/>
-                              </a:xfrm>
-                              <a:prstGeom prst="flowChartAlternateProcess">
-                                <a:avLst/>
-                              </a:prstGeom>
-                            </wps:spPr>
-                            <wps:style>
-                              <a:lnRef idx="0">
-                                <a:schemeClr val="accent4"/>
-                              </a:lnRef>
-                              <a:fillRef idx="3">
-                                <a:schemeClr val="accent4"/>
-                              </a:fillRef>
-                              <a:effectRef idx="3">
-                                <a:schemeClr val="accent4"/>
-                              </a:effectRef>
-                              <a:fontRef idx="minor">
-                                <a:schemeClr val="lt1"/>
-                              </a:fontRef>
-                            </wps:style>
-                            <wps:txbx>
-                              <w:txbxContent>
-                                <w:p>
-                                  <w:pPr>
-                                    <w:jc w:val="center"/>
-                                  </w:pPr>
-                                  <w:r>
-                                    <w:rPr>
-                                      <w:color w:val="000000" w:themeColor="text1"/>
-                                    </w:rPr>
-                                    <w:t>Análisis</w:t>
-                                  </w:r>
-                                  <w:r>
-                                    <w:br/>
-                                  </w:r>
-                                  <w:r>
-                                    <w:rPr>
-                                      <w:color w:val="FFFFFF" w:themeColor="background1"/>
-                                    </w:rPr>
-                                    <w:t>(</w:t>
-                                  </w:r>
-                                  <w:r>
-                                    <w:rPr>
-                                      <w:color w:val="FFFFFF" w:themeColor="background1"/>
-                                    </w:rPr>
-                                    <w:t>Líder de desarrollo y arquitecto de software)</w:t>
-                                  </w:r>
-                                </w:p>
-                                <w:p>
-                                  <w:pPr>
-                                    <w:jc w:val="center"/>
-                                  </w:pPr>
-                                  <w:r>
-                                    <w:br/>
-                                  </w:r>
-                                </w:p>
-                              </w:txbxContent>
-                            </wps:txbx>
-                            <wps:bodyPr rot="0" spcFirstLastPara="0" vertOverflow="overflow" horzOverflow="overflow" vert="horz" wrap="square" lIns="91440" tIns="45720" rIns="91440" bIns="45720" numCol="1" spcCol="0" rtlCol="0" fromWordArt="0" anchor="ctr" anchorCtr="0" forceAA="0" compatLnSpc="1">
-                              <a:prstTxWarp prst="textNoShape">
-                                <a:avLst/>
-                              </a:prstTxWarp>
-                              <a:noAutofit/>
-                            </wps:bodyPr>
-                          </wps:wsp>
-                        </a:graphicData>
-                      </a:graphic>
-                      <wp14:sizeRelH relativeFrom="page">
-                        <wp14:pctWidth>0</wp14:pctWidth>
-                      </wp14:sizeRelH>
-                      <wp14:sizeRelV relativeFrom="page">
-                        <wp14:pctHeight>0</wp14:pctHeight>
-                      </wp14:sizeRelV>
-                    </wp:anchor>
-                  </w:drawing>
-                </mc:Choice>
-                <mc:Fallback>
-                  <w:pict>
-                    <v:shape id="Proceso alternativo 588" o:spid="_x0000_s1029" type="#_x0000_t176" style="position:absolute;left:0;text-align:left;margin-left:241.7pt;margin-top:3.15pt;width:142.55pt;height:76.5pt;z-index:251659264;visibility:visible;mso-wrap-style:square;mso-width-percent:0;mso-height-percent:0;mso-wrap-distance-left:9pt;mso-wrap-distance-top:0;mso-wrap-distance-right:9pt;mso-wrap-distance-bottom:0;mso-position-horizontal:absolute;mso-position-horizontal-relative:margin;mso-position-vertical:absolute;mso-position-vertical-relative:margin;mso-width-percent:0;mso-height-percent:0;mso-width-relative:page;mso-height-relative:page;v-text-anchor:middle" o:gfxdata="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" fillcolor="#413253 [1639]" stroked="f">
-                      <v:fill color2="#775c99 [3015]" rotate="t" angle="180" colors="0 #5d417e;52429f #7b58a6;1 #7b57a8" focus="100%" type="gradient">
-                        <o:fill v:ext="view" type="gradientUnscaled"/>
-                      </v:fill>
-                      <v:shadow on="t" color="black" opacity="22937f" origin=",.5" offset="0,.63889mm"/>
-                      <v:path arrowok="t"/>
-                      <v:textbox>
-                        <w:txbxContent>
-                          <w:p>
-                            <w:pPr>
-                              <w:jc w:val="center"/>
-                            </w:pPr>
-                            <w:r>
-                              <w:rPr>
-                                <w:color w:val="000000" w:themeColor="text1"/>
-                              </w:rPr>
-                              <w:t>Análisis</w:t>
-                            </w:r>
-                            <w:r>
-                              <w:br/>
-                            </w:r>
-                            <w:r>
-                              <w:rPr>
-                                <w:color w:val="FFFFFF" w:themeColor="background1"/>
-                              </w:rPr>
-                              <w:t>(</w:t>
-                            </w:r>
-                            <w:r>
-                              <w:rPr>
-                                <w:color w:val="FFFFFF" w:themeColor="background1"/>
-                              </w:rPr>
-                              <w:t>Líder de desarrollo y arquitecto de software)</w:t>
-                            </w:r>
-                          </w:p>
-                          <w:p>
-                            <w:pPr>
-                              <w:jc w:val="center"/>
-                            </w:pPr>
-                            <w:r>
-                              <w:br/>
-                            </w:r>
-                          </w:p>
-                        </w:txbxContent>
-                      </v:textbox>
-                      <w10:wrap type="square" anchorx="margin" anchory="margin"/>
-                    </v:shape>
-                  </w:pict>
-                </mc:Fallback>
-              </mc:AlternateContent>
-            </w:r>
-            <w:r>
-              <w:rPr>
-                <w:noProof/>
-                <w:lang w:eastAsia="es-CO"/>
-              </w:rPr>
-              <mc:AlternateContent>
-                <mc:Choice Requires="wps">
-                  <w:drawing>
-                    <wp:anchor distT="0" distB="0" distL="114300" distR="114300" simplePos="0" relativeHeight="251661312" behindDoc="0" locked="0" layoutInCell="1" allowOverlap="1" wp14:anchorId="321D59C2" wp14:editId="2B092332">
-                      <wp:simplePos x="0" y="0"/>
-                      <wp:positionH relativeFrom="margin">
-                        <wp:posOffset>32385</wp:posOffset>
-                      </wp:positionH>
-                      <wp:positionV relativeFrom="margin">
-                        <wp:posOffset>40005</wp:posOffset>
-                      </wp:positionV>
-                      <wp:extent cx="1809750" cy="971550"/>
-                      <wp:effectExtent l="76200" t="38100" r="95250" b="114300"/>
-                      <wp:wrapSquare wrapText="bothSides"/>
-                      <wp:docPr id="23" name="Proceso alternativo 23"/>
-                      <wp:cNvGraphicFramePr>
-                        <a:graphicFrameLocks xmlns:a="http://schemas.openxmlformats.org/drawingml/2006/main"/>
-                      </wp:cNvGraphicFramePr>
-                      <a:graphic xmlns:a="http://schemas.openxmlformats.org/drawingml/2006/main">
-                        <a:graphicData uri="http://schemas.microsoft.com/office/word/2010/wordprocessingShape">
-                          <wps:wsp>
-                            <wps:cNvSpPr>
-                              <a:spLocks/>
-                            </wps:cNvSpPr>
-                            <wps:spPr>
-                              <a:xfrm>
-                                <a:off x="0" y="0"/>
-                                <a:ext cx="1809750" cy="971550"/>
-                              </a:xfrm>
-                              <a:prstGeom prst="flowChartAlternateProcess">
-                                <a:avLst/>
-                              </a:prstGeom>
-                            </wps:spPr>
-                            <wps:style>
-                              <a:lnRef idx="0">
-                                <a:schemeClr val="accent4"/>
-                              </a:lnRef>
-                              <a:fillRef idx="3">
-                                <a:schemeClr val="accent4"/>
-                              </a:fillRef>
-                              <a:effectRef idx="3">
-                                <a:schemeClr val="accent4"/>
-                              </a:effectRef>
-                              <a:fontRef idx="minor">
-                                <a:schemeClr val="lt1"/>
-                              </a:fontRef>
-                            </wps:style>
-                            <wps:txbx>
-                              <w:txbxContent>
-                                <w:p>
-                                  <w:pPr>
-                                    <w:jc w:val="center"/>
-                                  </w:pPr>
-                                  <w:r>
-                                    <w:rPr>
-                                      <w:color w:val="000000" w:themeColor="text1"/>
-                                    </w:rPr>
-                                    <w:t>Petición de cambio</w:t>
-                                  </w:r>
-                                  <w:r>
-                                    <w:rPr>
-                                      <w:color w:val="000000" w:themeColor="text1"/>
-                                    </w:rPr>
-                                    <w:t xml:space="preserve"> de requerimiento</w:t>
-                                  </w:r>
-                                  <w:r>
-                                    <w:br/>
-                                  </w:r>
-                                  <w:r>
-                                    <w:rPr>
-                                      <w:color w:val="FFFFFF" w:themeColor="background1"/>
-                                    </w:rPr>
-                                    <w:t xml:space="preserve">(integrante de </w:t>
-                                  </w:r>
-                                  <w:proofErr w:type="spellStart"/>
-                                  <w:r>
-                                    <w:rPr>
-                                      <w:b/>
-                                      <w:color w:val="FFFFFF" w:themeColor="background1"/>
-                                    </w:rPr>
-                                    <w:t>Episkey</w:t>
-                                  </w:r>
-                                  <w:proofErr w:type="spellEnd"/>
-                                  <w:r>
-                                    <w:rPr>
-                                      <w:b/>
-                                      <w:color w:val="FFFFFF" w:themeColor="background1"/>
-                                    </w:rPr>
-                                    <w:t xml:space="preserve"> </w:t>
-                                  </w:r>
-                                  <w:r>
-                                    <w:rPr>
-                                      <w:color w:val="FFFFFF" w:themeColor="background1"/>
-                                    </w:rPr>
-                                    <w:t>o cliente-asesor</w:t>
-                                  </w:r>
-                                  <w:r>
-                                    <w:rPr>
-                                      <w:color w:val="FFFFFF" w:themeColor="background1"/>
-                                    </w:rPr>
-                                    <w:t>)</w:t>
-                                  </w:r>
-                                </w:p>
-                                <w:p>
-                                  <w:pPr>
-                                    <w:jc w:val="center"/>
-                                  </w:pPr>
-                                  <w:r>
-                                    <w:br/>
-                                  </w:r>
-                                </w:p>
-                              </w:txbxContent>
-                            </wps:txbx>
-                            <wps:bodyPr rot="0" spcFirstLastPara="0" vertOverflow="overflow" horzOverflow="overflow" vert="horz" wrap="square" lIns="91440" tIns="45720" rIns="91440" bIns="45720" numCol="1" spcCol="0" rtlCol="0" fromWordArt="0" anchor="ctr" anchorCtr="0" forceAA="0" compatLnSpc="1">
-                              <a:prstTxWarp prst="textNoShape">
-                                <a:avLst/>
-                              </a:prstTxWarp>
-                              <a:noAutofit/>
-                            </wps:bodyPr>
-                          </wps:wsp>
-                        </a:graphicData>
-                      </a:graphic>
-                      <wp14:sizeRelH relativeFrom="page">
-                        <wp14:pctWidth>0</wp14:pctWidth>
-                      </wp14:sizeRelH>
-                      <wp14:sizeRelV relativeFrom="page">
-                        <wp14:pctHeight>0</wp14:pctHeight>
-                      </wp14:sizeRelV>
-                    </wp:anchor>
-                  </w:drawing>
-                </mc:Choice>
-                <mc:Fallback>
-                  <w:pict>
-                    <v:shape id="Proceso alternativo 23" o:spid="_x0000_s1030" type="#_x0000_t176" style="position:absolute;left:0;text-align:left;margin-left:2.55pt;margin-top:3.15pt;width:142.5pt;height:76.5pt;z-index:251661312;visibility:visible;mso-wrap-style:square;mso-width-percent:0;mso-height-percent:0;mso-wrap-distance-left:9pt;mso-wrap-distance-top:0;mso-wrap-distance-right:9pt;mso-wrap-distance-bottom:0;mso-position-horizontal:absolute;mso-position-horizontal-relative:margin;mso-position-vertical:absolute;mso-position-vertical-relative:margin;mso-width-percent:0;mso-height-percent:0;mso-width-relative:page;mso-height-relative:page;v-text-anchor:middle" o:gfxdata="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" fillcolor="#413253 [1639]" stroked="f">
-                      <v:fill color2="#775c99 [3015]" rotate="t" angle="180" colors="0 #5d417e;52429f #7b58a6;1 #7b57a8" focus="100%" type="gradient">
-                        <o:fill v:ext="view" type="gradientUnscaled"/>
-                      </v:fill>
-                      <v:shadow on="t" color="black" opacity="22937f" origin=",.5" offset="0,.63889mm"/>
-                      <v:path arrowok="t"/>
-                      <v:textbox>
-                        <w:txbxContent>
-                          <w:p>
-                            <w:pPr>
-                              <w:jc w:val="center"/>
-                            </w:pPr>
-                            <w:r>
-                              <w:rPr>
-                                <w:color w:val="000000" w:themeColor="text1"/>
-                              </w:rPr>
-                              <w:t>Petición de cambio</w:t>
-                            </w:r>
-                            <w:r>
-                              <w:rPr>
-                                <w:color w:val="000000" w:themeColor="text1"/>
-                              </w:rPr>
-                              <w:t xml:space="preserve"> de requerimiento</w:t>
-                            </w:r>
-                            <w:r>
-                              <w:br/>
-                            </w:r>
-                            <w:r>
-                              <w:rPr>
-                                <w:color w:val="FFFFFF" w:themeColor="background1"/>
-                              </w:rPr>
-                              <w:t xml:space="preserve">(integrante de </w:t>
-                            </w:r>
-                            <w:proofErr w:type="spellStart"/>
-                            <w:r>
-                              <w:rPr>
-                                <w:b/>
-                                <w:color w:val="FFFFFF" w:themeColor="background1"/>
-                              </w:rPr>
-                              <w:t>Episkey</w:t>
-                            </w:r>
-                            <w:proofErr w:type="spellEnd"/>
-                            <w:r>
-                              <w:rPr>
-                                <w:b/>
-                                <w:color w:val="FFFFFF" w:themeColor="background1"/>
-                              </w:rPr>
-                              <w:t xml:space="preserve"> </w:t>
-                            </w:r>
-                            <w:r>
-                              <w:rPr>
-                                <w:color w:val="FFFFFF" w:themeColor="background1"/>
-                              </w:rPr>
-                              <w:t>o cliente-asesor</w:t>
-                            </w:r>
-                            <w:r>
-                              <w:rPr>
-                                <w:color w:val="FFFFFF" w:themeColor="background1"/>
-                              </w:rPr>
-                              <w:t>)</w:t>
-                            </w:r>
-                          </w:p>
-                          <w:p>
-                            <w:pPr>
-                              <w:jc w:val="center"/>
-                            </w:pPr>
-                            <w:r>
-                              <w:br/>
-                            </w:r>
-                          </w:p>
-                        </w:txbxContent>
-                      </v:textbox>
-                      <w10:wrap type="square" anchorx="margin" anchory="margin"/>
-                    </v:shape>
-                  </w:pict>
-                </mc:Fallback>
-              </mc:AlternateContent>
-            </w:r>
-          </w:p>
-        </w:tc>
-      </w:tr>
-    </w:tbl>
-    <w:p>
-      <w:pPr>
-        <w:pStyle w:val="Epgrafe"/>
-        <w:jc w:val="both"/>
-      </w:pPr>
-      <w:bookmarkStart w:id="55" w:name="_Ref286878280"/>
-      <w:bookmarkStart w:id="56" w:name="_Ref286878272"/>
-      <w:bookmarkStart w:id="57" w:name="_Toc292120971"/>
-      <w:r>
-        <w:t xml:space="preserve">Ilustración </w:t>
-      </w:r>
-      <w:r>
-        <w:fldChar w:fldCharType="begin"/>
-      </w:r>
-      <w:r>
-        <w:instrText xml:space="preserve"> SEQ Ilustración \* ARABIC </w:instrText>
-      </w:r>
-      <w:r>
-        <w:fldChar w:fldCharType="separate"/>
-      </w:r>
-      <w:r>
-        <w:rPr>
-          <w:noProof/>
-        </w:rPr>
-        <w:t>9</w:t>
-      </w:r>
-      <w:r>
-        <w:fldChar w:fldCharType="end"/>
-      </w:r>
-      <w:bookmarkEnd w:id="55"/>
-      <w:r>
-        <w:t>: Fases del plan de control de requerimientos</w:t>
-      </w:r>
-      <w:bookmarkEnd w:id="56"/>
-      <w:bookmarkEnd w:id="57"/>
-    </w:p>
-    <w:p>
-      <w:pPr>
-        <w:jc w:val="both"/>
-      </w:pPr>
-      <w:r>
-        <w:t>Después de realizadas esta</w:t>
-      </w:r>
-      <w:r>
-        <w:t>s</w:t>
-      </w:r>
-      <w:r>
-        <w:t xml:space="preserve"> tres fases se debe</w:t>
-      </w:r>
-      <w:r>
-        <w:t>n</w:t>
-      </w:r>
-      <w:r>
-        <w:t xml:space="preserve"> documentar los cambios en los requerimientos por medio de la plantilla de control de evolución de requerimientos </w:t>
-      </w:r>
-      <w:r>
-        <w:t>(</w:t>
-      </w:r>
-      <w:r>
-        <w:t xml:space="preserve">Ver sección </w:t>
-      </w:r>
-      <w:hyperlink r:id="rId10" w:history="1">
-        <w:r>
-          <w:rPr>
-            <w:rStyle w:val="Hipervnculo"/>
-          </w:rPr>
-          <w:t>Plantilla de evolución de requerimientos</w:t>
-        </w:r>
-      </w:hyperlink>
-      <w:r>
-        <w:t xml:space="preserve">). Esta responsabilidad corresponde al </w:t>
-      </w:r>
-      <w:r>
-        <w:t>Analista y al Documentador</w:t>
-      </w:r>
-      <w:r>
-        <w:t>.</w:t>
-      </w:r>
-    </w:p>
-    <w:p>
-      <w:pPr>
-        <w:jc w:val="both"/>
-      </w:pPr>
+      <w:bookmarkEnd w:id="52"/>
+    </w:p>
+    <w:p>
+      <w:r>
+        <w:t>Una ves que el director de arquite</w:t>
+      </w:r>
+      <w:r>
+        <w:t>ctura apruebe la solicitud esta tendrá que ser añadida al cronograma de actividades para que la implementación se realice</w:t>
+      </w:r>
+      <w:r>
+        <w:t xml:space="preserve"> en el documento SRS y se le notificara a</w:t>
+      </w:r>
+      <w:r>
+        <w:t>l solicitante la implementación.</w:t>
+      </w:r>
     </w:p>
     <w:p>
       <w:pPr>
@@ -8227,72 +6540,172 @@
           <w:ilvl w:val="0"/>
           <w:numId w:val="5"/>
         </w:numPr>
-        <w:jc w:val="both"/>
-      </w:pPr>
-      <w:bookmarkStart w:id="58" w:name="_Toc334288281"/>
-      <w:r>
-        <w:lastRenderedPageBreak/>
+      </w:pPr>
+      <w:bookmarkStart w:id="53" w:name="_Toc334288281"/>
+      <w:r>
         <w:t>Plan de Control de Cronograma</w:t>
       </w:r>
+      <w:bookmarkEnd w:id="40"/>
       <w:bookmarkEnd w:id="41"/>
       <w:bookmarkEnd w:id="42"/>
-      <w:bookmarkEnd w:id="43"/>
-      <w:bookmarkEnd w:id="58"/>
+      <w:bookmarkEnd w:id="53"/>
+    </w:p>
+    <w:p>
+      <w:r>
+        <w:t xml:space="preserve">El plan de control de cronograma es utilizado para controlar el cumplimiento oportuno de las tareas establecidas en fechas determinadas con anterioridad en el </w:t>
+      </w:r>
+      <w:commentRangeStart w:id="54"/>
+      <w:r>
+        <w:t>cronograma</w:t>
+      </w:r>
+      <w:commentRangeEnd w:id="54"/>
+      <w:r>
+        <w:rPr>
+          <w:rStyle w:val="Refdecomentario"/>
+        </w:rPr>
+        <w:commentReference w:id="54"/>
+      </w:r>
+      <w:r>
+        <w:t>. Esto con el fin de entregar el producto oportunamente al cliente.</w:t>
+      </w:r>
     </w:p>
     <w:p>
       <w:pPr>
         <w:pStyle w:val="Ttulo2"/>
         <w:ind w:left="360"/>
-        <w:jc w:val="both"/>
-      </w:pPr>
-      <w:bookmarkStart w:id="59" w:name="_Plan_de_Control"/>
-      <w:bookmarkStart w:id="60" w:name="_Toc334288282"/>
-      <w:bookmarkStart w:id="61" w:name="_Ref288036362"/>
-      <w:bookmarkStart w:id="62" w:name="_Toc292120786"/>
-      <w:bookmarkEnd w:id="59"/>
+      </w:pPr>
+      <w:bookmarkStart w:id="55" w:name="_Plan_de_Control"/>
+      <w:bookmarkStart w:id="56" w:name="_Toc334288282"/>
+      <w:bookmarkStart w:id="57" w:name="_Ref288036362"/>
+      <w:bookmarkStart w:id="58" w:name="_Toc292120786"/>
+      <w:bookmarkEnd w:id="55"/>
       <w:r>
         <w:t>4.1. Objetivos</w:t>
       </w:r>
-      <w:bookmarkEnd w:id="60"/>
+      <w:bookmarkEnd w:id="56"/>
+    </w:p>
+    <w:p>
+      <w:r>
+        <w:t xml:space="preserve">Los objetivos del plan de control de cronograma son los siguientes, en primer lugar se busca cumplir estrictamente las tareas establecidas en el cronograma en las fechas previstas para tal fin. En segundo lugar el plan da la posibilidad de hacer modificaciones en el cronograma, según sea necesario a lo largo del proyecto. En tercer lugar el plan ayuda a mantener informados a los integrantes de </w:t>
+      </w:r>
+      <w:proofErr w:type="spellStart"/>
+      <w:r>
+        <w:t>FifthFloorCorp</w:t>
+      </w:r>
+      <w:proofErr w:type="spellEnd"/>
+      <w:r>
+        <w:t xml:space="preserve"> acerca de las tareas que deben cumplir para cada entrega. Finalmente el plan de control de cronograma de permitir a los integrantes del grupo hacer un balance semanal de los avances del proyecto.</w:t>
+      </w:r>
     </w:p>
     <w:p>
       <w:pPr>
         <w:pStyle w:val="Ttulo2"/>
         <w:ind w:left="360"/>
-        <w:jc w:val="both"/>
-      </w:pPr>
-      <w:bookmarkStart w:id="63" w:name="_Toc334288283"/>
+      </w:pPr>
+      <w:bookmarkStart w:id="59" w:name="_Toc334288283"/>
       <w:r>
         <w:t xml:space="preserve">4.2. </w:t>
       </w:r>
       <w:r>
         <w:t>Responsables</w:t>
       </w:r>
-      <w:bookmarkEnd w:id="63"/>
+      <w:bookmarkEnd w:id="59"/>
+    </w:p>
+    <w:p>
+      <w:r>
+        <w:t xml:space="preserve">El responsable del cumplimiento del plan y divulgación de este, es el que gerente de </w:t>
+      </w:r>
+      <w:proofErr w:type="spellStart"/>
+      <w:r>
+        <w:t>FifthFloorCorp</w:t>
+      </w:r>
+      <w:proofErr w:type="spellEnd"/>
     </w:p>
     <w:p>
       <w:pPr>
         <w:pStyle w:val="Ttulo2"/>
         <w:ind w:left="360"/>
-        <w:jc w:val="both"/>
-      </w:pPr>
-      <w:bookmarkStart w:id="64" w:name="_Toc334288284"/>
+      </w:pPr>
+      <w:bookmarkStart w:id="60" w:name="_Toc334288284"/>
       <w:r>
         <w:t>4.3. Recursos</w:t>
       </w:r>
-      <w:bookmarkEnd w:id="64"/>
+      <w:bookmarkEnd w:id="60"/>
+    </w:p>
+    <w:p>
+      <w:r>
+        <w:t xml:space="preserve">Los recursos establecidos para este plan son: </w:t>
+      </w:r>
+      <w:commentRangeStart w:id="61"/>
+      <w:r>
+        <w:t>el cronograma</w:t>
+      </w:r>
+      <w:commentRangeEnd w:id="61"/>
+      <w:r>
+        <w:rPr>
+          <w:rStyle w:val="Refdecomentario"/>
+        </w:rPr>
+        <w:commentReference w:id="61"/>
+      </w:r>
+      <w:r>
+        <w:t xml:space="preserve">, el gerente y </w:t>
+      </w:r>
+      <w:commentRangeStart w:id="62"/>
+      <w:r>
+        <w:t xml:space="preserve">el reglamento </w:t>
+      </w:r>
+      <w:commentRangeEnd w:id="62"/>
+      <w:r>
+        <w:rPr>
+          <w:rStyle w:val="Refdecomentario"/>
+        </w:rPr>
+        <w:commentReference w:id="62"/>
+      </w:r>
+      <w:r>
+        <w:t>establecido por</w:t>
+      </w:r>
+      <w:r>
+        <w:t xml:space="preserve"> </w:t>
+      </w:r>
+      <w:proofErr w:type="spellStart"/>
+      <w:r>
+        <w:t>FifthFloorCorp</w:t>
+      </w:r>
+      <w:proofErr w:type="spellEnd"/>
+      <w:r>
+        <w:t>.</w:t>
+      </w:r>
     </w:p>
     <w:p>
       <w:pPr>
         <w:pStyle w:val="Ttulo2"/>
         <w:ind w:left="360"/>
-        <w:jc w:val="both"/>
-      </w:pPr>
-      <w:bookmarkStart w:id="65" w:name="_Toc334288285"/>
-      <w:r>
-        <w:t>4.4. Desarrollo</w:t>
-      </w:r>
-      <w:bookmarkEnd w:id="65"/>
+      </w:pPr>
+      <w:r>
+        <w:t xml:space="preserve">4.4. </w:t>
+      </w:r>
+      <w:bookmarkStart w:id="63" w:name="_Toc334288285"/>
+      <w:r>
+        <w:t>Desarrollo</w:t>
+      </w:r>
+      <w:bookmarkEnd w:id="63"/>
+    </w:p>
+    <w:p>
+      <w:r>
+        <w:t>P</w:t>
+      </w:r>
+      <w:r>
+        <w:t xml:space="preserve">ara realizar el plan de control de cronograma, semanalmente el gerente de realizar varias actividades. La primera de ellas es asignar las tareas semanales a cada uno los integrantes. La segunda </w:t>
+      </w:r>
+      <w:r>
+        <w:t>es realizar</w:t>
+      </w:r>
+      <w:r>
+        <w:t xml:space="preserve"> semanalmente un control de las actividades</w:t>
+      </w:r>
+      <w:r>
+        <w:t xml:space="preserve"> que le permita realizar un balance de las actividades que lleva el grupo hasta la fecha, para así el gerente pueda evitar retrasos.</w:t>
+      </w:r>
     </w:p>
     <w:p>
       <w:pPr>
@@ -8301,80 +6714,79 @@
           <w:ilvl w:val="0"/>
           <w:numId w:val="5"/>
         </w:numPr>
-        <w:jc w:val="both"/>
-      </w:pPr>
-      <w:bookmarkStart w:id="66" w:name="_Toc286317070"/>
-      <w:bookmarkStart w:id="67" w:name="_Ref289703352"/>
-      <w:bookmarkStart w:id="68" w:name="_Toc292120793"/>
-      <w:bookmarkStart w:id="69" w:name="_Toc334288286"/>
-      <w:bookmarkStart w:id="70" w:name="_Ref286268895"/>
-      <w:bookmarkStart w:id="71" w:name="_Ref286268901"/>
-      <w:bookmarkEnd w:id="61"/>
-      <w:bookmarkEnd w:id="62"/>
+      </w:pPr>
+      <w:bookmarkStart w:id="64" w:name="_Toc286317070"/>
+      <w:bookmarkStart w:id="65" w:name="_Ref289703352"/>
+      <w:bookmarkStart w:id="66" w:name="_Toc292120793"/>
+      <w:bookmarkStart w:id="67" w:name="_Toc334288286"/>
+      <w:bookmarkStart w:id="68" w:name="_Ref286268895"/>
+      <w:bookmarkStart w:id="69" w:name="_Ref286268901"/>
+      <w:bookmarkEnd w:id="57"/>
+      <w:bookmarkEnd w:id="58"/>
       <w:r>
         <w:t>Plan de Control de Calidad</w:t>
       </w:r>
+      <w:bookmarkEnd w:id="64"/>
+      <w:bookmarkEnd w:id="65"/>
       <w:bookmarkEnd w:id="66"/>
       <w:bookmarkEnd w:id="67"/>
-      <w:bookmarkEnd w:id="68"/>
-      <w:bookmarkEnd w:id="69"/>
+    </w:p>
+    <w:p>
+      <w:bookmarkStart w:id="70" w:name="_GoBack"/>
+      <w:bookmarkEnd w:id="70"/>
     </w:p>
     <w:p>
       <w:pPr>
         <w:pStyle w:val="Ttulo2"/>
         <w:ind w:left="360"/>
-        <w:jc w:val="both"/>
-      </w:pPr>
-      <w:bookmarkStart w:id="72" w:name="_Toc334288287"/>
-      <w:r>
+      </w:pPr>
+      <w:bookmarkStart w:id="71" w:name="_Toc334288287"/>
+      <w:r>
+        <w:lastRenderedPageBreak/>
         <w:t>5.1. Objetivos</w:t>
       </w:r>
-      <w:bookmarkEnd w:id="72"/>
+      <w:bookmarkEnd w:id="71"/>
     </w:p>
     <w:p>
       <w:pPr>
         <w:pStyle w:val="Ttulo2"/>
         <w:ind w:left="360"/>
-        <w:jc w:val="both"/>
-      </w:pPr>
-      <w:bookmarkStart w:id="73" w:name="_Toc334288288"/>
+      </w:pPr>
+      <w:bookmarkStart w:id="72" w:name="_Toc334288288"/>
       <w:r>
         <w:t xml:space="preserve">5.2. </w:t>
       </w:r>
       <w:r>
         <w:t>Responsables</w:t>
       </w:r>
-      <w:bookmarkEnd w:id="73"/>
+      <w:bookmarkEnd w:id="72"/>
     </w:p>
     <w:p>
       <w:pPr>
         <w:pStyle w:val="Ttulo2"/>
         <w:ind w:left="360"/>
-        <w:jc w:val="both"/>
-      </w:pPr>
-      <w:bookmarkStart w:id="74" w:name="_Toc334288289"/>
+      </w:pPr>
+      <w:bookmarkStart w:id="73" w:name="_Toc334288289"/>
       <w:r>
         <w:t>5.3. Recursos</w:t>
       </w:r>
-      <w:bookmarkEnd w:id="74"/>
+      <w:bookmarkEnd w:id="73"/>
     </w:p>
     <w:p>
       <w:pPr>
         <w:pStyle w:val="Ttulo2"/>
         <w:ind w:left="360"/>
-        <w:jc w:val="both"/>
-      </w:pPr>
-      <w:bookmarkStart w:id="75" w:name="_Toc334288290"/>
+      </w:pPr>
+      <w:bookmarkStart w:id="74" w:name="_Toc334288290"/>
       <w:r>
         <w:t>5.4. Desarrollo</w:t>
       </w:r>
-      <w:bookmarkEnd w:id="75"/>
+      <w:bookmarkEnd w:id="74"/>
     </w:p>
     <w:p>
       <w:pPr>
         <w:pStyle w:val="Prrafodelista"/>
         <w:ind w:left="360"/>
-        <w:jc w:val="both"/>
         <w:rPr>
           <w:rFonts w:asciiTheme="majorHAnsi" w:hAnsiTheme="majorHAnsi"/>
           <w:noProof/>
@@ -8389,160 +6801,67 @@
           <w:ilvl w:val="0"/>
           <w:numId w:val="5"/>
         </w:numPr>
-        <w:jc w:val="both"/>
-      </w:pPr>
-      <w:bookmarkStart w:id="76" w:name="_Supervisión_y_control_5"/>
-      <w:bookmarkStart w:id="77" w:name="_Plan_de_Recolección"/>
-      <w:bookmarkStart w:id="78" w:name="_Ref289703501"/>
-      <w:bookmarkStart w:id="79" w:name="_Toc292120816"/>
-      <w:bookmarkStart w:id="80" w:name="_Toc334288291"/>
-      <w:bookmarkStart w:id="81" w:name="_Toc286317094"/>
-      <w:bookmarkEnd w:id="70"/>
-      <w:bookmarkEnd w:id="71"/>
+      </w:pPr>
+      <w:bookmarkStart w:id="75" w:name="_Supervisión_y_control_5"/>
+      <w:bookmarkStart w:id="76" w:name="_Plan_de_Recolección"/>
+      <w:bookmarkStart w:id="77" w:name="_Toc334288296"/>
+      <w:bookmarkEnd w:id="68"/>
+      <w:bookmarkEnd w:id="69"/>
+      <w:bookmarkEnd w:id="75"/>
       <w:bookmarkEnd w:id="76"/>
+      <w:r>
+        <w:t>Plan de Recolección de Métricas</w:t>
+      </w:r>
       <w:bookmarkEnd w:id="77"/>
-      <w:r>
-        <w:t>Plan de Recolección de Métricas</w:t>
-      </w:r>
-      <w:bookmarkEnd w:id="78"/>
-      <w:bookmarkEnd w:id="79"/>
-      <w:bookmarkEnd w:id="80"/>
     </w:p>
     <w:p>
       <w:pPr>
         <w:pStyle w:val="Ttulo2"/>
         <w:ind w:left="360"/>
-        <w:jc w:val="both"/>
-      </w:pPr>
-      <w:bookmarkStart w:id="82" w:name="_Toc334288292"/>
-      <w:bookmarkEnd w:id="81"/>
-      <w:r>
-        <w:t>6</w:t>
-      </w:r>
-      <w:r>
-        <w:t>.1. Objetivos</w:t>
-      </w:r>
-      <w:bookmarkEnd w:id="82"/>
+      </w:pPr>
+      <w:bookmarkStart w:id="78" w:name="_Toc334288297"/>
+      <w:r>
+        <w:t>7.1. Objetivos</w:t>
+      </w:r>
+      <w:bookmarkEnd w:id="78"/>
     </w:p>
     <w:p>
       <w:pPr>
         <w:pStyle w:val="Ttulo2"/>
         <w:ind w:left="360"/>
-        <w:jc w:val="both"/>
-      </w:pPr>
-      <w:bookmarkStart w:id="83" w:name="_Toc334288293"/>
-      <w:r>
-        <w:t>6</w:t>
-      </w:r>
-      <w:r>
-        <w:t xml:space="preserve">.2. </w:t>
+      </w:pPr>
+      <w:bookmarkStart w:id="79" w:name="_Toc334288298"/>
+      <w:r>
+        <w:t xml:space="preserve">7.2. </w:t>
       </w:r>
       <w:r>
         <w:t>Responsables</w:t>
       </w:r>
-      <w:bookmarkEnd w:id="83"/>
+      <w:bookmarkEnd w:id="79"/>
     </w:p>
     <w:p>
       <w:pPr>
         <w:pStyle w:val="Ttulo2"/>
         <w:ind w:left="360"/>
-        <w:jc w:val="both"/>
-      </w:pPr>
-      <w:bookmarkStart w:id="84" w:name="_Toc334288294"/>
-      <w:r>
-        <w:t>6</w:t>
-      </w:r>
-      <w:r>
-        <w:t>.3. Recursos</w:t>
-      </w:r>
-      <w:bookmarkEnd w:id="84"/>
+      </w:pPr>
+      <w:bookmarkStart w:id="80" w:name="_Toc334288299"/>
+      <w:r>
+        <w:t>7.3. Recursos</w:t>
+      </w:r>
+      <w:bookmarkEnd w:id="80"/>
     </w:p>
     <w:p>
       <w:pPr>
         <w:pStyle w:val="Ttulo2"/>
         <w:ind w:left="360"/>
-        <w:jc w:val="both"/>
-      </w:pPr>
-      <w:bookmarkStart w:id="85" w:name="_Toc334288295"/>
-      <w:r>
-        <w:t>6</w:t>
-      </w:r>
-      <w:r>
-        <w:t>.4. Desarrollo</w:t>
-      </w:r>
-      <w:bookmarkEnd w:id="85"/>
-    </w:p>
-    <w:p>
-      <w:pPr>
-        <w:pStyle w:val="Ttulo1"/>
-        <w:numPr>
-          <w:ilvl w:val="0"/>
-          <w:numId w:val="5"/>
-        </w:numPr>
-        <w:jc w:val="both"/>
-      </w:pPr>
-      <w:bookmarkStart w:id="86" w:name="_Toc334288296"/>
-      <w:r>
-        <w:t>Plan de Recolección de Métricas</w:t>
-      </w:r>
-      <w:bookmarkEnd w:id="86"/>
-    </w:p>
-    <w:p>
-      <w:pPr>
-        <w:pStyle w:val="Ttulo2"/>
-        <w:ind w:left="360"/>
-        <w:jc w:val="both"/>
-      </w:pPr>
-      <w:bookmarkStart w:id="87" w:name="_Toc334288297"/>
-      <w:r>
-        <w:t>7.1. Objetivos</w:t>
-      </w:r>
-      <w:bookmarkEnd w:id="87"/>
-    </w:p>
-    <w:p>
-      <w:pPr>
-        <w:pStyle w:val="Ttulo2"/>
-        <w:ind w:left="360"/>
-        <w:jc w:val="both"/>
-      </w:pPr>
-      <w:bookmarkStart w:id="88" w:name="_Toc334288298"/>
-      <w:r>
-        <w:t xml:space="preserve">7.2. </w:t>
-      </w:r>
-      <w:r>
-        <w:t>Responsables</w:t>
-      </w:r>
-      <w:bookmarkEnd w:id="88"/>
-    </w:p>
-    <w:p>
-      <w:pPr>
-        <w:pStyle w:val="Ttulo2"/>
-        <w:ind w:left="360"/>
-        <w:jc w:val="both"/>
-      </w:pPr>
-      <w:bookmarkStart w:id="89" w:name="_Toc334288299"/>
-      <w:r>
-        <w:t>7.3. Recursos</w:t>
-      </w:r>
-      <w:bookmarkEnd w:id="89"/>
-    </w:p>
-    <w:p>
-      <w:pPr>
-        <w:pStyle w:val="Ttulo2"/>
-        <w:ind w:left="360"/>
-        <w:jc w:val="both"/>
-      </w:pPr>
-      <w:bookmarkStart w:id="90" w:name="_Toc334288300"/>
+      </w:pPr>
+      <w:bookmarkStart w:id="81" w:name="_Toc334288300"/>
       <w:r>
         <w:t>7.4. Desarrollo</w:t>
       </w:r>
-      <w:bookmarkEnd w:id="90"/>
-    </w:p>
-    <w:p>
-      <w:pPr>
-        <w:jc w:val="both"/>
-      </w:pPr>
-    </w:p>
+      <w:bookmarkEnd w:id="81"/>
+    </w:p>
+    <w:p/>
     <w:sectPr>
       <w:pgSz w:w="12240" w:h="15840" w:code="1"/>
       <w:pgMar w:top="1296" w:right="1440" w:bottom="1440" w:left="1440" w:header="720" w:footer="720" w:gutter="0"/>
@@ -8620,7 +6939,7 @@
       </w:r>
     </w:p>
   </w:comment>
-  <w:comment w:id="28" w:author="Katherine" w:date="2012-09-03T11:06:00Z" w:initials="K">
+  <w:comment w:id="46" w:author="Juan Pablo Rodriguez Montoya" w:date="2012-09-01T16:53:00Z" w:initials="JP">
     <w:p>
       <w:pPr>
         <w:pStyle w:val="Textocomentario"/>
@@ -8632,11 +6951,11 @@
         <w:annotationRef/>
       </w:r>
       <w:r>
-        <w:t>falta</w:t>
+        <w:t>Referenciar ciclo de vida</w:t>
       </w:r>
     </w:p>
   </w:comment>
-  <w:comment w:id="47" w:author="Juan Pablo Rodriguez Montoya" w:date="2012-09-01T16:53:00Z" w:initials="JP">
+  <w:comment w:id="49" w:author="Juan Pablo Rodriguez Montoya" w:date="2012-09-01T17:16:00Z" w:initials="JP">
     <w:p>
       <w:pPr>
         <w:pStyle w:val="Textocomentario"/>
@@ -8648,8 +6967,13 @@
         <w:annotationRef/>
       </w:r>
       <w:r>
-        <w:t>Referenciar ciclo de vida</w:t>
-      </w:r>
+        <w:t xml:space="preserve">Solicitud e cambio de ítems de </w:t>
+      </w:r>
+      <w:proofErr w:type="spellStart"/>
+      <w:r>
+        <w:t>configuracion</w:t>
+      </w:r>
+      <w:proofErr w:type="spellEnd"/>
     </w:p>
   </w:comment>
   <w:comment w:id="50" w:author="Juan Pablo Rodriguez Montoya" w:date="2012-09-01T17:16:00Z" w:initials="JP">
@@ -8663,17 +6987,14 @@
         </w:rPr>
         <w:annotationRef/>
       </w:r>
-      <w:r>
-        <w:t xml:space="preserve">Solicitud e cambio de ítems de </w:t>
-      </w:r>
       <w:proofErr w:type="spellStart"/>
       <w:r>
-        <w:t>configuracion</w:t>
+        <w:t>Sommerville</w:t>
       </w:r>
       <w:proofErr w:type="spellEnd"/>
     </w:p>
   </w:comment>
-  <w:comment w:id="51" w:author="Juan Pablo Rodriguez Montoya" w:date="2012-09-01T17:16:00Z" w:initials="JP">
+  <w:comment w:id="54" w:author="Juan Pablo Rodriguez Montoya" w:date="2012-09-03T18:11:00Z" w:initials="JP">
     <w:p>
       <w:pPr>
         <w:pStyle w:val="Textocomentario"/>
@@ -8684,11 +7005,41 @@
         </w:rPr>
         <w:annotationRef/>
       </w:r>
-      <w:proofErr w:type="spellStart"/>
-      <w:r>
-        <w:t>Sommerville</w:t>
-      </w:r>
-      <w:proofErr w:type="spellEnd"/>
+      <w:r>
+        <w:t>referenciar al cronograma</w:t>
+      </w:r>
+    </w:p>
+  </w:comment>
+  <w:comment w:id="61" w:author="Juan Pablo Rodriguez Montoya" w:date="2012-09-03T18:27:00Z" w:initials="JP">
+    <w:p>
+      <w:pPr>
+        <w:pStyle w:val="Textocomentario"/>
+      </w:pPr>
+      <w:r>
+        <w:rPr>
+          <w:rStyle w:val="Refdecomentario"/>
+        </w:rPr>
+        <w:annotationRef/>
+      </w:r>
+      <w:r>
+        <w:t>referenciar el cronograma</w:t>
+      </w:r>
+    </w:p>
+  </w:comment>
+  <w:comment w:id="62" w:author="Juan Pablo Rodriguez Montoya" w:date="2012-09-03T18:26:00Z" w:initials="JP">
+    <w:p>
+      <w:pPr>
+        <w:pStyle w:val="Textocomentario"/>
+      </w:pPr>
+      <w:r>
+        <w:rPr>
+          <w:rStyle w:val="Refdecomentario"/>
+        </w:rPr>
+        <w:annotationRef/>
+      </w:r>
+      <w:r>
+        <w:t>referencial el reglamento</w:t>
+      </w:r>
     </w:p>
   </w:comment>
 </w:comments>
@@ -8767,7 +7118,7 @@
         <v:path o:extrusionok="f" gradientshapeok="t" o:connecttype="rect"/>
         <o:lock v:ext="edit" aspectratio="t"/>
       </v:shapetype>
-      <v:shape id="_x0000_i1028" type="#_x0000_t75" style="width:312pt;height:255.75pt" o:bullet="t">
+      <v:shape id="_x0000_i1027" type="#_x0000_t75" style="width:312pt;height:255.75pt" o:bullet="t">
         <v:imagedata r:id="rId1" o:title="Sin título-2"/>
       </v:shape>
     </w:pict>
@@ -15734,7 +14085,7 @@
 </file>
 
 <file path=customXml/itemProps1.xml><?xml version="1.0" encoding="utf-8"?>
-<ds:datastoreItem xmlns:ds="http://schemas.openxmlformats.org/officeDocument/2006/customXml" ds:itemID="{5EA55AF7-3F21-4D5B-B204-9B1487111569}">
+<ds:datastoreItem xmlns:ds="http://schemas.openxmlformats.org/officeDocument/2006/customXml" ds:itemID="{F4CAA26E-7B05-4E49-A270-452AF22B727F}">
   <ds:schemaRefs>
     <ds:schemaRef ds:uri="http://schemas.openxmlformats.org/officeDocument/2006/bibliography"/>
   </ds:schemaRefs>

</xml_diff>